<commit_message>
Aufgabe 3 b bearbeitet
Aufgabe 3 b bearbeitet
</commit_message>
<xml_diff>
--- a/Assignment05/Assignment_05_Norwin_Bertram_Wiesecke_10057811_Timon_Wellhausen_10041137.docx
+++ b/Assignment05/Assignment_05_Norwin_Bertram_Wiesecke_10057811_Timon_Wellhausen_10041137.docx
@@ -346,7 +346,7 @@
           <w:sz w:val="32"/>
           <w:szCs w:val="32"/>
         </w:rPr>
-        <w:t>20.11.2024</w:t>
+        <w:t>21.11.2024</w:t>
       </w:r>
       <w:r>
         <w:rPr>
@@ -836,161 +836,167 @@
           <w:i/>
           <w:iCs/>
         </w:rPr>
-        <w:t>pric</w:t>
+        <w:t>price</w:t>
       </w:r>
       <w:r>
         <w:rPr>
           <w:i/>
           <w:iCs/>
         </w:rPr>
-        <w:t>e</w:t>
+        <w:t>.</w:t>
       </w:r>
       <w:r>
         <w:rPr>
           <w:i/>
           <w:iCs/>
         </w:rPr>
-        <w:t>.</w:t>
+        <w:t>c</w:t>
       </w:r>
       <w:r>
         <w:rPr>
           <w:i/>
           <w:iCs/>
         </w:rPr>
-        <w:t>c</w:t>
-      </w:r>
-      <w:r>
+        <w:t>“.</w:t>
+      </w:r>
+    </w:p>
+    <w:p>
+      <w:pPr>
         <w:rPr>
           <w:i/>
           <w:iCs/>
         </w:rPr>
-        <w:t>“.</w:t>
-      </w:r>
-    </w:p>
-    <w:p>
-      <w:pPr>
+      </w:pPr>
+    </w:p>
+    <w:p>
+      <w:pPr>
+        <w:pStyle w:val="Prog1Aufgabe"/>
+      </w:pPr>
+      <w:r>
+        <w:t>Aufgabe 2:</w:t>
+      </w:r>
+    </w:p>
+    <w:p>
+      <w:pPr>
+        <w:rPr>
+          <w:rFonts w:ascii="Scaly Sans Remake" w:hAnsi="Scaly Sans Remake"/>
+        </w:rPr>
+      </w:pPr>
+      <w:r>
+        <w:rPr>
+          <w:rFonts w:ascii="Scaly Sans Remake" w:hAnsi="Scaly Sans Remake"/>
+        </w:rPr>
+        <w:t>Implementieren Sie ein Zahlenratespiel. Der Computer würfelt eine zufällige ganze Zahl im Intervall [0,</w:t>
+      </w:r>
+      <w:r>
+        <w:rPr>
+          <w:rFonts w:ascii="Scaly Sans Remake" w:hAnsi="Scaly Sans Remake"/>
+        </w:rPr>
+        <w:t xml:space="preserve"> </w:t>
+      </w:r>
+      <w:r>
+        <w:rPr>
+          <w:rFonts w:ascii="Scaly Sans Remake" w:hAnsi="Scaly Sans Remake"/>
+        </w:rPr>
+        <w:t>100). Der Spieler kann in jeder Runde raten. Wenn die geratene Zahl größer als die Zahl des Computers</w:t>
+      </w:r>
+      <w:r>
+        <w:rPr>
+          <w:rFonts w:ascii="Scaly Sans Remake" w:hAnsi="Scaly Sans Remake"/>
+        </w:rPr>
+        <w:t xml:space="preserve"> </w:t>
+      </w:r>
+      <w:r>
+        <w:rPr>
+          <w:rFonts w:ascii="Scaly Sans Remake" w:hAnsi="Scaly Sans Remake"/>
+        </w:rPr>
+        <w:t>ist, soll „</w:t>
+      </w:r>
+      <w:proofErr w:type="spellStart"/>
+      <w:r>
+        <w:rPr>
+          <w:rFonts w:ascii="Scaly Sans Remake" w:hAnsi="Scaly Sans Remake"/>
+        </w:rPr>
+        <w:t>Too</w:t>
+      </w:r>
+      <w:proofErr w:type="spellEnd"/>
+      <w:r>
+        <w:rPr>
+          <w:rFonts w:ascii="Scaly Sans Remake" w:hAnsi="Scaly Sans Remake"/>
+        </w:rPr>
+        <w:t xml:space="preserve"> Large!“ ausgegeben werden. Wenn die geratene Zahl kleiner als die Zahl des Computers ist,</w:t>
+      </w:r>
+      <w:r>
+        <w:rPr>
+          <w:rFonts w:ascii="Scaly Sans Remake" w:hAnsi="Scaly Sans Remake"/>
+        </w:rPr>
+        <w:t xml:space="preserve"> </w:t>
+      </w:r>
+      <w:r>
+        <w:rPr>
+          <w:rFonts w:ascii="Scaly Sans Remake" w:hAnsi="Scaly Sans Remake"/>
+        </w:rPr>
+        <w:t>soll „</w:t>
+      </w:r>
+      <w:proofErr w:type="spellStart"/>
+      <w:r>
+        <w:rPr>
+          <w:rFonts w:ascii="Scaly Sans Remake" w:hAnsi="Scaly Sans Remake"/>
+        </w:rPr>
+        <w:t>Too</w:t>
+      </w:r>
+      <w:proofErr w:type="spellEnd"/>
+      <w:r>
+        <w:rPr>
+          <w:rFonts w:ascii="Scaly Sans Remake" w:hAnsi="Scaly Sans Remake"/>
+        </w:rPr>
+        <w:t xml:space="preserve"> Small!“ ausgegeben werden. Wenn die Zahl der Zahl des Computers entspricht, soll „Match!“</w:t>
+      </w:r>
+      <w:r>
+        <w:rPr>
+          <w:rFonts w:ascii="Scaly Sans Remake" w:hAnsi="Scaly Sans Remake"/>
+        </w:rPr>
+        <w:t xml:space="preserve"> </w:t>
+      </w:r>
+      <w:r>
+        <w:rPr>
+          <w:rFonts w:ascii="Scaly Sans Remake" w:hAnsi="Scaly Sans Remake"/>
+        </w:rPr>
+        <w:t>ausgegeben werden.</w:t>
+      </w:r>
+    </w:p>
+    <w:p>
+      <w:pPr>
+        <w:ind w:left="360"/>
         <w:rPr>
           <w:i/>
           <w:iCs/>
-        </w:rPr>
-      </w:pPr>
-    </w:p>
-    <w:p>
-      <w:pPr>
-        <w:pStyle w:val="Prog1Aufgabe"/>
-      </w:pPr>
-      <w:r>
-        <w:t>Aufgabe 2:</w:t>
-      </w:r>
-    </w:p>
-    <w:p>
-      <w:pPr>
-        <w:rPr>
-          <w:rFonts w:ascii="Scaly Sans Remake" w:hAnsi="Scaly Sans Remake"/>
-        </w:rPr>
-      </w:pPr>
-      <w:r>
-        <w:rPr>
-          <w:rFonts w:ascii="Scaly Sans Remake" w:hAnsi="Scaly Sans Remake"/>
-        </w:rPr>
-        <w:t>Implementieren Sie ein Zahlenratespiel. Der Computer würfelt eine zufällige ganze Zahl im Intervall [0,</w:t>
-      </w:r>
-      <w:r>
-        <w:rPr>
-          <w:rFonts w:ascii="Scaly Sans Remake" w:hAnsi="Scaly Sans Remake"/>
-        </w:rPr>
-        <w:t xml:space="preserve"> </w:t>
-      </w:r>
-      <w:r>
-        <w:rPr>
-          <w:rFonts w:ascii="Scaly Sans Remake" w:hAnsi="Scaly Sans Remake"/>
-        </w:rPr>
-        <w:t>100). Der Spieler kann in jeder Runde raten. Wenn die geratene Zahl größer als die Zahl des Computers</w:t>
-      </w:r>
-      <w:r>
-        <w:rPr>
-          <w:rFonts w:ascii="Scaly Sans Remake" w:hAnsi="Scaly Sans Remake"/>
-        </w:rPr>
-        <w:t xml:space="preserve"> </w:t>
-      </w:r>
-      <w:r>
-        <w:rPr>
-          <w:rFonts w:ascii="Scaly Sans Remake" w:hAnsi="Scaly Sans Remake"/>
-        </w:rPr>
-        <w:t>ist, soll „</w:t>
-      </w:r>
+          <w:lang w:val="en-US"/>
+        </w:rPr>
+      </w:pPr>
       <w:proofErr w:type="spellStart"/>
       <w:r>
-        <w:rPr>
-          <w:rFonts w:ascii="Scaly Sans Remake" w:hAnsi="Scaly Sans Remake"/>
-        </w:rPr>
-        <w:t>Too</w:t>
-      </w:r>
-      <w:proofErr w:type="spellEnd"/>
-      <w:r>
-        <w:rPr>
-          <w:rFonts w:ascii="Scaly Sans Remake" w:hAnsi="Scaly Sans Remake"/>
-        </w:rPr>
-        <w:t xml:space="preserve"> Large!“ ausgegeben werden. Wenn die geratene Zahl kleiner als die Zahl des Computers ist,</w:t>
-      </w:r>
-      <w:r>
-        <w:rPr>
-          <w:rFonts w:ascii="Scaly Sans Remake" w:hAnsi="Scaly Sans Remake"/>
-        </w:rPr>
-        <w:t xml:space="preserve"> </w:t>
-      </w:r>
-      <w:r>
-        <w:rPr>
-          <w:rFonts w:ascii="Scaly Sans Remake" w:hAnsi="Scaly Sans Remake"/>
-        </w:rPr>
-        <w:t>soll „</w:t>
-      </w:r>
-      <w:proofErr w:type="spellStart"/>
-      <w:r>
-        <w:rPr>
-          <w:rFonts w:ascii="Scaly Sans Remake" w:hAnsi="Scaly Sans Remake"/>
-        </w:rPr>
-        <w:t>Too</w:t>
-      </w:r>
-      <w:proofErr w:type="spellEnd"/>
-      <w:r>
-        <w:rPr>
-          <w:rFonts w:ascii="Scaly Sans Remake" w:hAnsi="Scaly Sans Remake"/>
-        </w:rPr>
-        <w:t xml:space="preserve"> Small!“ ausgegeben werden. Wenn die Zahl der Zahl des Computers entspricht, soll „Match!“</w:t>
-      </w:r>
-      <w:r>
-        <w:rPr>
-          <w:rFonts w:ascii="Scaly Sans Remake" w:hAnsi="Scaly Sans Remake"/>
-        </w:rPr>
-        <w:t xml:space="preserve"> </w:t>
-      </w:r>
-      <w:r>
-        <w:rPr>
-          <w:rFonts w:ascii="Scaly Sans Remake" w:hAnsi="Scaly Sans Remake"/>
-        </w:rPr>
-        <w:t>ausgegeben werden.</w:t>
-      </w:r>
-    </w:p>
-    <w:p>
-      <w:pPr>
-        <w:ind w:left="360"/>
         <w:rPr>
           <w:i/>
           <w:iCs/>
-        </w:rPr>
-      </w:pPr>
+          <w:lang w:val="en-US"/>
+        </w:rPr>
+        <w:t>Siehe</w:t>
+      </w:r>
+      <w:proofErr w:type="spellEnd"/>
       <w:r>
         <w:rPr>
           <w:i/>
           <w:iCs/>
-        </w:rPr>
-        <w:t>Siehe „Assignment_0</w:t>
+          <w:lang w:val="en-US"/>
+        </w:rPr>
+        <w:t xml:space="preserve"> „Assignment_0</w:t>
       </w:r>
       <w:r>
         <w:rPr>
           <w:i/>
           <w:iCs/>
+          <w:lang w:val="en-US"/>
         </w:rPr>
         <w:t>5</w:t>
       </w:r>
@@ -998,6 +1004,7 @@
         <w:rPr>
           <w:i/>
           <w:iCs/>
+          <w:lang w:val="en-US"/>
         </w:rPr>
         <w:t>_Norwin_Bertram_Wiesecke_10057811_</w:t>
       </w:r>
@@ -1005,6 +1012,7 @@
         <w:rPr>
           <w:i/>
           <w:iCs/>
+          <w:lang w:val="en-US"/>
         </w:rPr>
         <w:br/>
         <w:t>Timon_Wellhausen_10041137_</w:t>
@@ -1013,6 +1021,7 @@
         <w:rPr>
           <w:i/>
           <w:iCs/>
+          <w:lang w:val="en-US"/>
         </w:rPr>
         <w:t>guess_my_number</w:t>
       </w:r>
@@ -1020,13 +1029,16 @@
         <w:rPr>
           <w:i/>
           <w:iCs/>
+          <w:lang w:val="en-US"/>
         </w:rPr>
         <w:t>.</w:t>
       </w:r>
+      <w:proofErr w:type="gramStart"/>
       <w:r>
         <w:rPr>
           <w:i/>
           <w:iCs/>
+          <w:lang w:val="en-US"/>
         </w:rPr>
         <w:t>c</w:t>
       </w:r>
@@ -1034,8 +1046,18 @@
         <w:rPr>
           <w:i/>
           <w:iCs/>
-        </w:rPr>
-        <w:t>“.</w:t>
+          <w:lang w:val="en-US"/>
+        </w:rPr>
+        <w:t>“</w:t>
+      </w:r>
+      <w:proofErr w:type="gramEnd"/>
+      <w:r>
+        <w:rPr>
+          <w:i/>
+          <w:iCs/>
+          <w:lang w:val="en-US"/>
+        </w:rPr>
+        <w:t>.</w:t>
       </w:r>
     </w:p>
     <w:p>
@@ -1224,19 +1246,31 @@
     <w:p>
       <w:pPr>
         <w:pStyle w:val="Listenabsatz"/>
-        <w:numPr>
-          <w:ilvl w:val="0"/>
-          <w:numId w:val="25"/>
-        </w:numPr>
-        <w:rPr>
-          <w:rFonts w:ascii="Scaly Sans Remake" w:hAnsi="Scaly Sans Remake"/>
-        </w:rPr>
-      </w:pPr>
-      <w:r>
-        <w:rPr>
-          <w:rFonts w:ascii="Scaly Sans Remake" w:hAnsi="Scaly Sans Remake"/>
-        </w:rPr>
-        <w:t>Erklären Sie das Verhalten der Funktion f möglichst kurz und prägnant.</w:t>
+        <w:rPr>
+          <w:i/>
+          <w:iCs/>
+        </w:rPr>
+      </w:pPr>
+      <w:r>
+        <w:rPr>
+          <w:i/>
+          <w:iCs/>
+        </w:rPr>
+        <w:t>Siehe „</w:t>
+      </w:r>
+      <w:r>
+        <w:rPr>
+          <w:i/>
+          <w:iCs/>
+        </w:rPr>
+        <w:t>Aufgabe_3_a.c</w:t>
+      </w:r>
+      <w:r>
+        <w:rPr>
+          <w:i/>
+          <w:iCs/>
+        </w:rPr>
+        <w:t>“.</w:t>
       </w:r>
     </w:p>
     <w:p>
@@ -1254,186 +1288,35 @@
         <w:rPr>
           <w:rFonts w:ascii="Scaly Sans Remake" w:hAnsi="Scaly Sans Remake"/>
         </w:rPr>
-        <w:t xml:space="preserve">Übersetzen Sie den </w:t>
+        <w:t>Erklären Sie das Verhalten der Funktion f möglichst kurz und prägnant.</w:t>
+      </w:r>
+    </w:p>
+    <w:p>
+      <w:pPr>
+        <w:pStyle w:val="Listenabsatz"/>
+        <w:rPr>
+          <w:rFonts w:ascii="Scaly Sans Remake" w:hAnsi="Scaly Sans Remake"/>
+        </w:rPr>
+      </w:pPr>
+      <w:r>
+        <w:rPr>
+          <w:rFonts w:ascii="Scaly Sans Remake" w:hAnsi="Scaly Sans Remake"/>
+        </w:rPr>
+        <w:t>Die Funktion erhält einen Integer i. Sie zeigt unabhängig vom Integer den String “</w:t>
       </w:r>
       <w:proofErr w:type="spellStart"/>
       <w:r>
         <w:rPr>
           <w:rFonts w:ascii="Scaly Sans Remake" w:hAnsi="Scaly Sans Remake"/>
         </w:rPr>
-        <w:t>PostFix</w:t>
+        <w:t>called</w:t>
       </w:r>
       <w:proofErr w:type="spellEnd"/>
       <w:r>
         <w:rPr>
           <w:rFonts w:ascii="Scaly Sans Remake" w:hAnsi="Scaly Sans Remake"/>
         </w:rPr>
-        <w:t xml:space="preserve"> Code auf der folgenden Seite in schön formatierten C Code, inklusive</w:t>
-      </w:r>
-      <w:r>
-        <w:rPr>
-          <w:rFonts w:ascii="Scaly Sans Remake" w:hAnsi="Scaly Sans Remake"/>
-        </w:rPr>
-        <w:t xml:space="preserve"> </w:t>
-      </w:r>
-      <w:r>
-        <w:rPr>
-          <w:rFonts w:ascii="Scaly Sans Remake" w:hAnsi="Scaly Sans Remake"/>
-        </w:rPr>
-        <w:t xml:space="preserve">Purpose Statement und Kommentaren. Benennen Sie die Variablen genauso wie in </w:t>
-      </w:r>
-      <w:proofErr w:type="spellStart"/>
-      <w:r>
-        <w:rPr>
-          <w:rFonts w:ascii="Scaly Sans Remake" w:hAnsi="Scaly Sans Remake"/>
-        </w:rPr>
-        <w:t>PostFix</w:t>
-      </w:r>
-      <w:proofErr w:type="spellEnd"/>
-      <w:r>
-        <w:rPr>
-          <w:rFonts w:ascii="Scaly Sans Remake" w:hAnsi="Scaly Sans Remake"/>
-        </w:rPr>
-        <w:t>, um</w:t>
-      </w:r>
-      <w:r>
-        <w:rPr>
-          <w:rFonts w:ascii="Scaly Sans Remake" w:hAnsi="Scaly Sans Remake"/>
-        </w:rPr>
-        <w:t xml:space="preserve"> </w:t>
-      </w:r>
-      <w:r>
-        <w:rPr>
-          <w:rFonts w:ascii="Scaly Sans Remake" w:hAnsi="Scaly Sans Remake"/>
-        </w:rPr>
-        <w:t>am Ende genau vergleichen zu können, wie sich die Syntax unterscheidet. Nutzen Sie die obigen</w:t>
-      </w:r>
-      <w:r>
-        <w:rPr>
-          <w:rFonts w:ascii="Scaly Sans Remake" w:hAnsi="Scaly Sans Remake"/>
-        </w:rPr>
-        <w:t xml:space="preserve"> </w:t>
-      </w:r>
-      <w:r>
-        <w:rPr>
-          <w:rFonts w:ascii="Scaly Sans Remake" w:hAnsi="Scaly Sans Remake"/>
-        </w:rPr>
-        <w:t>Regeln für die Formatierung. Inkludieren Sie die Programmieren 1 Bibliothek und erstellen Sie</w:t>
-      </w:r>
-      <w:r>
-        <w:rPr>
-          <w:rFonts w:ascii="Scaly Sans Remake" w:hAnsi="Scaly Sans Remake"/>
-        </w:rPr>
-        <w:t xml:space="preserve"> </w:t>
-      </w:r>
-      <w:r>
-        <w:rPr>
-          <w:rFonts w:ascii="Scaly Sans Remake" w:hAnsi="Scaly Sans Remake"/>
-        </w:rPr>
-        <w:t xml:space="preserve">die Funktion </w:t>
-      </w:r>
-      <w:proofErr w:type="spellStart"/>
-      <w:r>
-        <w:rPr>
-          <w:rFonts w:ascii="Scaly Sans Remake" w:hAnsi="Scaly Sans Remake"/>
-        </w:rPr>
-        <w:t>int</w:t>
-      </w:r>
-      <w:proofErr w:type="spellEnd"/>
-      <w:r>
-        <w:rPr>
-          <w:rFonts w:ascii="Scaly Sans Remake" w:hAnsi="Scaly Sans Remake"/>
-        </w:rPr>
-        <w:t xml:space="preserve"> </w:t>
-      </w:r>
-      <w:proofErr w:type="spellStart"/>
-      <w:r>
-        <w:rPr>
-          <w:rFonts w:ascii="Scaly Sans Remake" w:hAnsi="Scaly Sans Remake"/>
-        </w:rPr>
-        <w:t>main</w:t>
-      </w:r>
-      <w:proofErr w:type="spellEnd"/>
-      <w:r>
-        <w:rPr>
-          <w:rFonts w:ascii="Scaly Sans Remake" w:hAnsi="Scaly Sans Remake"/>
-        </w:rPr>
-        <w:t>(</w:t>
-      </w:r>
-      <w:proofErr w:type="spellStart"/>
-      <w:r>
-        <w:rPr>
-          <w:rFonts w:ascii="Scaly Sans Remake" w:hAnsi="Scaly Sans Remake"/>
-        </w:rPr>
-        <w:t>void</w:t>
-      </w:r>
-      <w:proofErr w:type="spellEnd"/>
-      <w:r>
-        <w:rPr>
-          <w:rFonts w:ascii="Scaly Sans Remake" w:hAnsi="Scaly Sans Remake"/>
-        </w:rPr>
-        <w:t xml:space="preserve">). Nutzen Sie </w:t>
-      </w:r>
-      <w:proofErr w:type="spellStart"/>
-      <w:r>
-        <w:rPr>
-          <w:rFonts w:ascii="Scaly Sans Remake" w:hAnsi="Scaly Sans Remake"/>
-        </w:rPr>
-        <w:t>test_equal_i</w:t>
-      </w:r>
-      <w:proofErr w:type="spellEnd"/>
-      <w:r>
-        <w:rPr>
-          <w:rFonts w:ascii="Scaly Sans Remake" w:hAnsi="Scaly Sans Remake"/>
-        </w:rPr>
-        <w:t xml:space="preserve"> um mindestens 4 sinnvolle Testfälle für die</w:t>
-      </w:r>
-      <w:r>
-        <w:rPr>
-          <w:rFonts w:ascii="Scaly Sans Remake" w:hAnsi="Scaly Sans Remake"/>
-        </w:rPr>
-        <w:br/>
-        <w:t xml:space="preserve">Funktion </w:t>
-      </w:r>
-      <w:proofErr w:type="spellStart"/>
-      <w:r>
-        <w:rPr>
-          <w:rFonts w:ascii="Scaly Sans Remake" w:hAnsi="Scaly Sans Remake"/>
-        </w:rPr>
-        <w:t>number_of_days</w:t>
-      </w:r>
-      <w:proofErr w:type="spellEnd"/>
-      <w:r>
-        <w:rPr>
-          <w:rFonts w:ascii="Scaly Sans Remake" w:hAnsi="Scaly Sans Remake"/>
-        </w:rPr>
-        <w:t xml:space="preserve"> zu definieren. Fügen Sie das Programm in der Datei </w:t>
-      </w:r>
-      <w:proofErr w:type="spellStart"/>
-      <w:r>
-        <w:rPr>
-          <w:rFonts w:ascii="Scaly Sans Remake" w:hAnsi="Scaly Sans Remake"/>
-        </w:rPr>
-        <w:t>leap_years.c</w:t>
-      </w:r>
-      <w:proofErr w:type="spellEnd"/>
-      <w:r>
-        <w:rPr>
-          <w:rFonts w:ascii="Scaly Sans Remake" w:hAnsi="Scaly Sans Remake"/>
-        </w:rPr>
-        <w:t xml:space="preserve"> Ihrer</w:t>
-      </w:r>
-      <w:r>
-        <w:rPr>
-          <w:rFonts w:ascii="Scaly Sans Remake" w:hAnsi="Scaly Sans Remake"/>
-        </w:rPr>
-        <w:t xml:space="preserve"> </w:t>
-      </w:r>
-      <w:r>
-        <w:rPr>
-          <w:rFonts w:ascii="Scaly Sans Remake" w:hAnsi="Scaly Sans Remake"/>
-        </w:rPr>
-        <w:t>Abgabe hinzu.</w:t>
+        <w:t xml:space="preserve"> f“ an und erzeugt durch \n einen Zeilenumbruch. Ist der Integer kleiner als 0, so wird dieser invertiert und dann ausgegeben. Ist der Integer größer oder gleich 0, so wird dieser mit 3 multipliziert und dann ausgegeben.</w:t>
       </w:r>
     </w:p>
     <w:p>
@@ -1444,6 +1327,199 @@
           <w:numId w:val="25"/>
         </w:numPr>
         <w:rPr>
+          <w:rFonts w:ascii="Scaly Sans Remake" w:hAnsi="Scaly Sans Remake"/>
+        </w:rPr>
+      </w:pPr>
+      <w:r>
+        <w:rPr>
+          <w:rFonts w:ascii="Scaly Sans Remake" w:hAnsi="Scaly Sans Remake"/>
+        </w:rPr>
+        <w:t xml:space="preserve">Übersetzen Sie den </w:t>
+      </w:r>
+      <w:proofErr w:type="spellStart"/>
+      <w:r>
+        <w:rPr>
+          <w:rFonts w:ascii="Scaly Sans Remake" w:hAnsi="Scaly Sans Remake"/>
+        </w:rPr>
+        <w:t>PostFix</w:t>
+      </w:r>
+      <w:proofErr w:type="spellEnd"/>
+      <w:r>
+        <w:rPr>
+          <w:rFonts w:ascii="Scaly Sans Remake" w:hAnsi="Scaly Sans Remake"/>
+        </w:rPr>
+        <w:t xml:space="preserve"> Code auf der folgenden Seite in schön formatierten C Code, inklusive</w:t>
+      </w:r>
+      <w:r>
+        <w:rPr>
+          <w:rFonts w:ascii="Scaly Sans Remake" w:hAnsi="Scaly Sans Remake"/>
+        </w:rPr>
+        <w:t xml:space="preserve"> </w:t>
+      </w:r>
+      <w:r>
+        <w:rPr>
+          <w:rFonts w:ascii="Scaly Sans Remake" w:hAnsi="Scaly Sans Remake"/>
+        </w:rPr>
+        <w:t xml:space="preserve">Purpose Statement und Kommentaren. Benennen Sie die Variablen genauso wie in </w:t>
+      </w:r>
+      <w:proofErr w:type="spellStart"/>
+      <w:r>
+        <w:rPr>
+          <w:rFonts w:ascii="Scaly Sans Remake" w:hAnsi="Scaly Sans Remake"/>
+        </w:rPr>
+        <w:t>PostFix</w:t>
+      </w:r>
+      <w:proofErr w:type="spellEnd"/>
+      <w:r>
+        <w:rPr>
+          <w:rFonts w:ascii="Scaly Sans Remake" w:hAnsi="Scaly Sans Remake"/>
+        </w:rPr>
+        <w:t>, um</w:t>
+      </w:r>
+      <w:r>
+        <w:rPr>
+          <w:rFonts w:ascii="Scaly Sans Remake" w:hAnsi="Scaly Sans Remake"/>
+        </w:rPr>
+        <w:t xml:space="preserve"> </w:t>
+      </w:r>
+      <w:r>
+        <w:rPr>
+          <w:rFonts w:ascii="Scaly Sans Remake" w:hAnsi="Scaly Sans Remake"/>
+        </w:rPr>
+        <w:t>am Ende genau vergleichen zu können, wie sich die Syntax unterscheidet. Nutzen Sie die obigen</w:t>
+      </w:r>
+      <w:r>
+        <w:rPr>
+          <w:rFonts w:ascii="Scaly Sans Remake" w:hAnsi="Scaly Sans Remake"/>
+        </w:rPr>
+        <w:t xml:space="preserve"> </w:t>
+      </w:r>
+      <w:r>
+        <w:rPr>
+          <w:rFonts w:ascii="Scaly Sans Remake" w:hAnsi="Scaly Sans Remake"/>
+        </w:rPr>
+        <w:t>Regeln für die Formatierung. Inkludieren Sie die Programmieren 1 Bibliothek und erstellen Sie</w:t>
+      </w:r>
+      <w:r>
+        <w:rPr>
+          <w:rFonts w:ascii="Scaly Sans Remake" w:hAnsi="Scaly Sans Remake"/>
+        </w:rPr>
+        <w:t xml:space="preserve"> </w:t>
+      </w:r>
+      <w:r>
+        <w:rPr>
+          <w:rFonts w:ascii="Scaly Sans Remake" w:hAnsi="Scaly Sans Remake"/>
+        </w:rPr>
+        <w:t xml:space="preserve">die Funktion </w:t>
+      </w:r>
+      <w:proofErr w:type="spellStart"/>
+      <w:r>
+        <w:rPr>
+          <w:rFonts w:ascii="Scaly Sans Remake" w:hAnsi="Scaly Sans Remake"/>
+        </w:rPr>
+        <w:t>int</w:t>
+      </w:r>
+      <w:proofErr w:type="spellEnd"/>
+      <w:r>
+        <w:rPr>
+          <w:rFonts w:ascii="Scaly Sans Remake" w:hAnsi="Scaly Sans Remake"/>
+        </w:rPr>
+        <w:t xml:space="preserve"> </w:t>
+      </w:r>
+      <w:proofErr w:type="spellStart"/>
+      <w:r>
+        <w:rPr>
+          <w:rFonts w:ascii="Scaly Sans Remake" w:hAnsi="Scaly Sans Remake"/>
+        </w:rPr>
+        <w:t>main</w:t>
+      </w:r>
+      <w:proofErr w:type="spellEnd"/>
+      <w:r>
+        <w:rPr>
+          <w:rFonts w:ascii="Scaly Sans Remake" w:hAnsi="Scaly Sans Remake"/>
+        </w:rPr>
+        <w:t>(</w:t>
+      </w:r>
+      <w:proofErr w:type="spellStart"/>
+      <w:r>
+        <w:rPr>
+          <w:rFonts w:ascii="Scaly Sans Remake" w:hAnsi="Scaly Sans Remake"/>
+        </w:rPr>
+        <w:t>void</w:t>
+      </w:r>
+      <w:proofErr w:type="spellEnd"/>
+      <w:r>
+        <w:rPr>
+          <w:rFonts w:ascii="Scaly Sans Remake" w:hAnsi="Scaly Sans Remake"/>
+        </w:rPr>
+        <w:t xml:space="preserve">). Nutzen Sie </w:t>
+      </w:r>
+      <w:proofErr w:type="spellStart"/>
+      <w:r>
+        <w:rPr>
+          <w:rFonts w:ascii="Scaly Sans Remake" w:hAnsi="Scaly Sans Remake"/>
+        </w:rPr>
+        <w:t>test_equal_i</w:t>
+      </w:r>
+      <w:proofErr w:type="spellEnd"/>
+      <w:r>
+        <w:rPr>
+          <w:rFonts w:ascii="Scaly Sans Remake" w:hAnsi="Scaly Sans Remake"/>
+        </w:rPr>
+        <w:t xml:space="preserve"> um mindestens 4 sinnvolle Testfälle für die</w:t>
+      </w:r>
+      <w:r>
+        <w:rPr>
+          <w:rFonts w:ascii="Scaly Sans Remake" w:hAnsi="Scaly Sans Remake"/>
+        </w:rPr>
+        <w:br/>
+        <w:t xml:space="preserve">Funktion </w:t>
+      </w:r>
+      <w:proofErr w:type="spellStart"/>
+      <w:r>
+        <w:rPr>
+          <w:rFonts w:ascii="Scaly Sans Remake" w:hAnsi="Scaly Sans Remake"/>
+        </w:rPr>
+        <w:t>number_of_days</w:t>
+      </w:r>
+      <w:proofErr w:type="spellEnd"/>
+      <w:r>
+        <w:rPr>
+          <w:rFonts w:ascii="Scaly Sans Remake" w:hAnsi="Scaly Sans Remake"/>
+        </w:rPr>
+        <w:t xml:space="preserve"> zu definieren. Fügen Sie das Programm in der Datei </w:t>
+      </w:r>
+      <w:proofErr w:type="spellStart"/>
+      <w:r>
+        <w:rPr>
+          <w:rFonts w:ascii="Scaly Sans Remake" w:hAnsi="Scaly Sans Remake"/>
+        </w:rPr>
+        <w:t>leap_years.c</w:t>
+      </w:r>
+      <w:proofErr w:type="spellEnd"/>
+      <w:r>
+        <w:rPr>
+          <w:rFonts w:ascii="Scaly Sans Remake" w:hAnsi="Scaly Sans Remake"/>
+        </w:rPr>
+        <w:t xml:space="preserve"> Ihrer</w:t>
+      </w:r>
+      <w:r>
+        <w:rPr>
+          <w:rFonts w:ascii="Scaly Sans Remake" w:hAnsi="Scaly Sans Remake"/>
+        </w:rPr>
+        <w:t xml:space="preserve"> </w:t>
+      </w:r>
+      <w:r>
+        <w:rPr>
+          <w:rFonts w:ascii="Scaly Sans Remake" w:hAnsi="Scaly Sans Remake"/>
+        </w:rPr>
+        <w:t>Abgabe hinzu.</w:t>
+      </w:r>
+    </w:p>
+    <w:p>
+      <w:pPr>
+        <w:pStyle w:val="Listenabsatz"/>
+        <w:rPr>
           <w:i/>
           <w:iCs/>
         </w:rPr>
@@ -1453,297 +1529,288 @@
           <w:i/>
           <w:iCs/>
         </w:rPr>
-        <w:t>Siehe „Assignment_04_Norwin_Bertram_Wiesecke_10057811_</w:t>
-      </w:r>
+        <w:lastRenderedPageBreak/>
+        <w:t>Siehe „</w:t>
+      </w:r>
+      <w:proofErr w:type="spellStart"/>
       <w:r>
         <w:rPr>
           <w:i/>
           <w:iCs/>
         </w:rPr>
-        <w:br/>
-        <w:t>Timon_Wellhausen_10041137_turn-signal.pf“.</w:t>
-      </w:r>
-    </w:p>
-    <w:p>
-      <w:pPr>
-        <w:pStyle w:val="Prog1Aufgabe"/>
-      </w:pPr>
-      <w:r>
-        <w:t xml:space="preserve">Aufgabe </w:t>
-      </w:r>
-      <w:r>
-        <w:t>4</w:t>
-      </w:r>
-      <w:r>
-        <w:t>:</w:t>
-      </w:r>
-    </w:p>
-    <w:p>
-      <w:pPr>
-        <w:rPr>
-          <w:rFonts w:ascii="Scaly Sans Remake" w:hAnsi="Scaly Sans Remake"/>
-        </w:rPr>
-      </w:pPr>
-      <w:r>
-        <w:rPr>
-          <w:rFonts w:ascii="Scaly Sans Remake" w:hAnsi="Scaly Sans Remake"/>
-        </w:rPr>
-        <w:t xml:space="preserve">Manchmal spuckt der Compiler seltsame Fehlermeldungen aus. Hier sollen Sie das Programm in </w:t>
-      </w:r>
-      <w:proofErr w:type="spellStart"/>
-      <w:r>
-        <w:rPr>
-          <w:rFonts w:ascii="Scaly Sans Remake" w:hAnsi="Scaly Sans Remake"/>
-        </w:rPr>
-        <w:t>primes.c</w:t>
+        <w:t>leqp_years.c</w:t>
       </w:r>
       <w:proofErr w:type="spellEnd"/>
       <w:r>
-        <w:rPr>
-          <w:rFonts w:ascii="Scaly Sans Remake" w:hAnsi="Scaly Sans Remake"/>
-        </w:rPr>
-        <w:t xml:space="preserve"> </w:t>
-      </w:r>
-      <w:r>
-        <w:rPr>
-          <w:rFonts w:ascii="Scaly Sans Remake" w:hAnsi="Scaly Sans Remake"/>
-        </w:rPr>
-        <w:t xml:space="preserve">lauffähig machen. Die Funktion </w:t>
-      </w:r>
-      <w:proofErr w:type="spellStart"/>
-      <w:r>
-        <w:rPr>
-          <w:rFonts w:ascii="Scaly Sans Remake" w:hAnsi="Scaly Sans Remake"/>
-        </w:rPr>
-        <w:t>int</w:t>
-      </w:r>
-      <w:proofErr w:type="spellEnd"/>
-      <w:r>
-        <w:rPr>
-          <w:rFonts w:ascii="Scaly Sans Remake" w:hAnsi="Scaly Sans Remake"/>
-        </w:rPr>
-        <w:t xml:space="preserve"> </w:t>
-      </w:r>
-      <w:proofErr w:type="spellStart"/>
-      <w:r>
-        <w:rPr>
-          <w:rFonts w:ascii="Scaly Sans Remake" w:hAnsi="Scaly Sans Remake"/>
-        </w:rPr>
-        <w:t>print_primes_in_intervall</w:t>
-      </w:r>
-      <w:proofErr w:type="spellEnd"/>
-      <w:r>
-        <w:rPr>
-          <w:rFonts w:ascii="Scaly Sans Remake" w:hAnsi="Scaly Sans Remake"/>
-        </w:rPr>
-        <w:t>(</w:t>
-      </w:r>
-      <w:proofErr w:type="spellStart"/>
-      <w:r>
-        <w:rPr>
-          <w:rFonts w:ascii="Scaly Sans Remake" w:hAnsi="Scaly Sans Remake"/>
-        </w:rPr>
-        <w:t>int</w:t>
-      </w:r>
-      <w:proofErr w:type="spellEnd"/>
-      <w:r>
-        <w:rPr>
-          <w:rFonts w:ascii="Scaly Sans Remake" w:hAnsi="Scaly Sans Remake"/>
-        </w:rPr>
-        <w:t xml:space="preserve"> </w:t>
-      </w:r>
-      <w:proofErr w:type="spellStart"/>
-      <w:r>
-        <w:rPr>
-          <w:rFonts w:ascii="Scaly Sans Remake" w:hAnsi="Scaly Sans Remake"/>
-        </w:rPr>
-        <w:t>lower</w:t>
-      </w:r>
-      <w:proofErr w:type="spellEnd"/>
-      <w:r>
-        <w:rPr>
-          <w:rFonts w:ascii="Scaly Sans Remake" w:hAnsi="Scaly Sans Remake"/>
-        </w:rPr>
-        <w:t xml:space="preserve">, </w:t>
-      </w:r>
-      <w:proofErr w:type="spellStart"/>
-      <w:r>
-        <w:rPr>
-          <w:rFonts w:ascii="Scaly Sans Remake" w:hAnsi="Scaly Sans Remake"/>
-        </w:rPr>
-        <w:t>int</w:t>
-      </w:r>
-      <w:proofErr w:type="spellEnd"/>
-      <w:r>
-        <w:rPr>
-          <w:rFonts w:ascii="Scaly Sans Remake" w:hAnsi="Scaly Sans Remake"/>
-        </w:rPr>
-        <w:t xml:space="preserve"> </w:t>
-      </w:r>
-      <w:proofErr w:type="spellStart"/>
-      <w:r>
-        <w:rPr>
-          <w:rFonts w:ascii="Scaly Sans Remake" w:hAnsi="Scaly Sans Remake"/>
-        </w:rPr>
-        <w:t>upper</w:t>
-      </w:r>
-      <w:proofErr w:type="spellEnd"/>
-      <w:r>
-        <w:rPr>
-          <w:rFonts w:ascii="Scaly Sans Remake" w:hAnsi="Scaly Sans Remake"/>
-        </w:rPr>
-        <w:t>) gibt auf der Konsole</w:t>
-      </w:r>
-      <w:r>
-        <w:rPr>
-          <w:rFonts w:ascii="Scaly Sans Remake" w:hAnsi="Scaly Sans Remake"/>
-        </w:rPr>
-        <w:t xml:space="preserve"> </w:t>
-      </w:r>
-      <w:r>
-        <w:rPr>
-          <w:rFonts w:ascii="Scaly Sans Remake" w:hAnsi="Scaly Sans Remake"/>
-        </w:rPr>
-        <w:t>alle Primzahlen im Intervall [</w:t>
-      </w:r>
-      <w:proofErr w:type="spellStart"/>
-      <w:r>
-        <w:rPr>
-          <w:rFonts w:ascii="Scaly Sans Remake" w:hAnsi="Scaly Sans Remake"/>
-        </w:rPr>
-        <w:t>lower</w:t>
-      </w:r>
-      <w:proofErr w:type="spellEnd"/>
-      <w:r>
-        <w:rPr>
-          <w:rFonts w:ascii="Scaly Sans Remake" w:hAnsi="Scaly Sans Remake"/>
-        </w:rPr>
-        <w:t xml:space="preserve">, </w:t>
-      </w:r>
-      <w:proofErr w:type="spellStart"/>
-      <w:r>
-        <w:rPr>
-          <w:rFonts w:ascii="Scaly Sans Remake" w:hAnsi="Scaly Sans Remake"/>
-        </w:rPr>
-        <w:t>upper</w:t>
-      </w:r>
-      <w:proofErr w:type="spellEnd"/>
-      <w:r>
-        <w:rPr>
-          <w:rFonts w:ascii="Scaly Sans Remake" w:hAnsi="Scaly Sans Remake"/>
-        </w:rPr>
-        <w:t xml:space="preserve">) aus und </w:t>
-      </w:r>
-      <w:r>
-        <w:rPr>
-          <w:rFonts w:ascii="Scaly Sans Remake" w:hAnsi="Scaly Sans Remake"/>
-        </w:rPr>
-        <w:lastRenderedPageBreak/>
-        <w:t>gibt als Rückgabewert die Anzahl an gefundenen</w:t>
-      </w:r>
-      <w:r>
-        <w:rPr>
-          <w:rFonts w:ascii="Scaly Sans Remake" w:hAnsi="Scaly Sans Remake"/>
-        </w:rPr>
-        <w:t xml:space="preserve"> </w:t>
-      </w:r>
-      <w:r>
-        <w:rPr>
-          <w:rFonts w:ascii="Scaly Sans Remake" w:hAnsi="Scaly Sans Remake"/>
-        </w:rPr>
-        <w:t xml:space="preserve">Primzahlen im Intervall zurück. Wiederholen Sie die nachfolgenden Schritte </w:t>
-      </w:r>
-      <w:proofErr w:type="gramStart"/>
-      <w:r>
-        <w:rPr>
-          <w:rFonts w:ascii="Scaly Sans Remake" w:hAnsi="Scaly Sans Remake"/>
-        </w:rPr>
-        <w:t>solange</w:t>
-      </w:r>
-      <w:proofErr w:type="gramEnd"/>
-      <w:r>
-        <w:rPr>
-          <w:rFonts w:ascii="Scaly Sans Remake" w:hAnsi="Scaly Sans Remake"/>
-        </w:rPr>
-        <w:t>, bis Sie alle Fehler</w:t>
-      </w:r>
-      <w:r>
-        <w:rPr>
-          <w:rFonts w:ascii="Scaly Sans Remake" w:hAnsi="Scaly Sans Remake"/>
-        </w:rPr>
-        <w:t xml:space="preserve"> </w:t>
-      </w:r>
-      <w:r>
-        <w:rPr>
-          <w:rFonts w:ascii="Scaly Sans Remake" w:hAnsi="Scaly Sans Remake"/>
-        </w:rPr>
-        <w:t>gefunden und behoben haben.</w:t>
-      </w:r>
-    </w:p>
-    <w:p>
-      <w:pPr>
-        <w:ind w:left="360"/>
         <w:rPr>
           <w:i/>
           <w:iCs/>
         </w:rPr>
-      </w:pPr>
-      <w:r>
+        <w:t>“.</w:t>
+      </w:r>
+    </w:p>
+    <w:p>
+      <w:pPr>
+        <w:pStyle w:val="Prog1Aufgabe"/>
+      </w:pPr>
+      <w:r>
+        <w:t xml:space="preserve">Aufgabe </w:t>
+      </w:r>
+      <w:r>
+        <w:t>4</w:t>
+      </w:r>
+      <w:r>
+        <w:t>:</w:t>
+      </w:r>
+    </w:p>
+    <w:p>
+      <w:pPr>
+        <w:rPr>
+          <w:rFonts w:ascii="Scaly Sans Remake" w:hAnsi="Scaly Sans Remake"/>
+        </w:rPr>
+      </w:pPr>
+      <w:r>
+        <w:rPr>
+          <w:rFonts w:ascii="Scaly Sans Remake" w:hAnsi="Scaly Sans Remake"/>
+        </w:rPr>
+        <w:t xml:space="preserve">Manchmal spuckt der Compiler seltsame Fehlermeldungen aus. Hier sollen Sie das Programm in </w:t>
+      </w:r>
+      <w:proofErr w:type="spellStart"/>
+      <w:r>
+        <w:rPr>
+          <w:rFonts w:ascii="Scaly Sans Remake" w:hAnsi="Scaly Sans Remake"/>
+        </w:rPr>
+        <w:t>primes.c</w:t>
+      </w:r>
+      <w:proofErr w:type="spellEnd"/>
+      <w:r>
+        <w:rPr>
+          <w:rFonts w:ascii="Scaly Sans Remake" w:hAnsi="Scaly Sans Remake"/>
+        </w:rPr>
+        <w:t xml:space="preserve"> </w:t>
+      </w:r>
+      <w:r>
+        <w:rPr>
+          <w:rFonts w:ascii="Scaly Sans Remake" w:hAnsi="Scaly Sans Remake"/>
+        </w:rPr>
+        <w:t xml:space="preserve">lauffähig machen. Die Funktion </w:t>
+      </w:r>
+      <w:proofErr w:type="spellStart"/>
+      <w:r>
+        <w:rPr>
+          <w:rFonts w:ascii="Scaly Sans Remake" w:hAnsi="Scaly Sans Remake"/>
+        </w:rPr>
+        <w:t>int</w:t>
+      </w:r>
+      <w:proofErr w:type="spellEnd"/>
+      <w:r>
+        <w:rPr>
+          <w:rFonts w:ascii="Scaly Sans Remake" w:hAnsi="Scaly Sans Remake"/>
+        </w:rPr>
+        <w:t xml:space="preserve"> </w:t>
+      </w:r>
+      <w:proofErr w:type="spellStart"/>
+      <w:r>
+        <w:rPr>
+          <w:rFonts w:ascii="Scaly Sans Remake" w:hAnsi="Scaly Sans Remake"/>
+        </w:rPr>
+        <w:t>print_primes_in_intervall</w:t>
+      </w:r>
+      <w:proofErr w:type="spellEnd"/>
+      <w:r>
+        <w:rPr>
+          <w:rFonts w:ascii="Scaly Sans Remake" w:hAnsi="Scaly Sans Remake"/>
+        </w:rPr>
+        <w:t>(</w:t>
+      </w:r>
+      <w:proofErr w:type="spellStart"/>
+      <w:r>
+        <w:rPr>
+          <w:rFonts w:ascii="Scaly Sans Remake" w:hAnsi="Scaly Sans Remake"/>
+        </w:rPr>
+        <w:t>int</w:t>
+      </w:r>
+      <w:proofErr w:type="spellEnd"/>
+      <w:r>
+        <w:rPr>
+          <w:rFonts w:ascii="Scaly Sans Remake" w:hAnsi="Scaly Sans Remake"/>
+        </w:rPr>
+        <w:t xml:space="preserve"> </w:t>
+      </w:r>
+      <w:proofErr w:type="spellStart"/>
+      <w:r>
+        <w:rPr>
+          <w:rFonts w:ascii="Scaly Sans Remake" w:hAnsi="Scaly Sans Remake"/>
+        </w:rPr>
+        <w:t>lower</w:t>
+      </w:r>
+      <w:proofErr w:type="spellEnd"/>
+      <w:r>
+        <w:rPr>
+          <w:rFonts w:ascii="Scaly Sans Remake" w:hAnsi="Scaly Sans Remake"/>
+        </w:rPr>
+        <w:t xml:space="preserve">, </w:t>
+      </w:r>
+      <w:proofErr w:type="spellStart"/>
+      <w:r>
+        <w:rPr>
+          <w:rFonts w:ascii="Scaly Sans Remake" w:hAnsi="Scaly Sans Remake"/>
+        </w:rPr>
+        <w:t>int</w:t>
+      </w:r>
+      <w:proofErr w:type="spellEnd"/>
+      <w:r>
+        <w:rPr>
+          <w:rFonts w:ascii="Scaly Sans Remake" w:hAnsi="Scaly Sans Remake"/>
+        </w:rPr>
+        <w:t xml:space="preserve"> </w:t>
+      </w:r>
+      <w:proofErr w:type="spellStart"/>
+      <w:r>
+        <w:rPr>
+          <w:rFonts w:ascii="Scaly Sans Remake" w:hAnsi="Scaly Sans Remake"/>
+        </w:rPr>
+        <w:t>upper</w:t>
+      </w:r>
+      <w:proofErr w:type="spellEnd"/>
+      <w:r>
+        <w:rPr>
+          <w:rFonts w:ascii="Scaly Sans Remake" w:hAnsi="Scaly Sans Remake"/>
+        </w:rPr>
+        <w:t>) gibt auf der Konsole</w:t>
+      </w:r>
+      <w:r>
+        <w:rPr>
+          <w:rFonts w:ascii="Scaly Sans Remake" w:hAnsi="Scaly Sans Remake"/>
+        </w:rPr>
+        <w:t xml:space="preserve"> </w:t>
+      </w:r>
+      <w:r>
+        <w:rPr>
+          <w:rFonts w:ascii="Scaly Sans Remake" w:hAnsi="Scaly Sans Remake"/>
+        </w:rPr>
+        <w:t>alle Primzahlen im Intervall [</w:t>
+      </w:r>
+      <w:proofErr w:type="spellStart"/>
+      <w:r>
+        <w:rPr>
+          <w:rFonts w:ascii="Scaly Sans Remake" w:hAnsi="Scaly Sans Remake"/>
+        </w:rPr>
+        <w:t>lower</w:t>
+      </w:r>
+      <w:proofErr w:type="spellEnd"/>
+      <w:r>
+        <w:rPr>
+          <w:rFonts w:ascii="Scaly Sans Remake" w:hAnsi="Scaly Sans Remake"/>
+        </w:rPr>
+        <w:t xml:space="preserve">, </w:t>
+      </w:r>
+      <w:proofErr w:type="spellStart"/>
+      <w:r>
+        <w:rPr>
+          <w:rFonts w:ascii="Scaly Sans Remake" w:hAnsi="Scaly Sans Remake"/>
+        </w:rPr>
+        <w:t>upper</w:t>
+      </w:r>
+      <w:proofErr w:type="spellEnd"/>
+      <w:r>
+        <w:rPr>
+          <w:rFonts w:ascii="Scaly Sans Remake" w:hAnsi="Scaly Sans Remake"/>
+        </w:rPr>
+        <w:t>) aus und gibt als Rückgabewert die Anzahl an gefundenen</w:t>
+      </w:r>
+      <w:r>
+        <w:rPr>
+          <w:rFonts w:ascii="Scaly Sans Remake" w:hAnsi="Scaly Sans Remake"/>
+        </w:rPr>
+        <w:t xml:space="preserve"> </w:t>
+      </w:r>
+      <w:r>
+        <w:rPr>
+          <w:rFonts w:ascii="Scaly Sans Remake" w:hAnsi="Scaly Sans Remake"/>
+        </w:rPr>
+        <w:t xml:space="preserve">Primzahlen im Intervall zurück. Wiederholen Sie die nachfolgenden Schritte </w:t>
+      </w:r>
+      <w:proofErr w:type="gramStart"/>
+      <w:r>
+        <w:rPr>
+          <w:rFonts w:ascii="Scaly Sans Remake" w:hAnsi="Scaly Sans Remake"/>
+        </w:rPr>
+        <w:t>solange</w:t>
+      </w:r>
+      <w:proofErr w:type="gramEnd"/>
+      <w:r>
+        <w:rPr>
+          <w:rFonts w:ascii="Scaly Sans Remake" w:hAnsi="Scaly Sans Remake"/>
+        </w:rPr>
+        <w:t>, bis Sie alle Fehler</w:t>
+      </w:r>
+      <w:r>
+        <w:rPr>
+          <w:rFonts w:ascii="Scaly Sans Remake" w:hAnsi="Scaly Sans Remake"/>
+        </w:rPr>
+        <w:t xml:space="preserve"> </w:t>
+      </w:r>
+      <w:r>
+        <w:rPr>
+          <w:rFonts w:ascii="Scaly Sans Remake" w:hAnsi="Scaly Sans Remake"/>
+        </w:rPr>
+        <w:t>gefunden und behoben haben.</w:t>
+      </w:r>
+    </w:p>
+    <w:p>
+      <w:pPr>
+        <w:ind w:left="360"/>
         <w:rPr>
           <w:i/>
           <w:iCs/>
-        </w:rPr>
-        <w:t>Siehe „Assignment_0</w:t>
-      </w:r>
+          <w:lang w:val="en-US"/>
+        </w:rPr>
+      </w:pPr>
+      <w:proofErr w:type="spellStart"/>
       <w:r>
         <w:rPr>
           <w:i/>
           <w:iCs/>
-        </w:rPr>
-        <w:t>5</w:t>
-      </w:r>
+          <w:lang w:val="en-US"/>
+        </w:rPr>
+        <w:t>Siehe</w:t>
+      </w:r>
+      <w:proofErr w:type="spellEnd"/>
       <w:r>
         <w:rPr>
           <w:i/>
           <w:iCs/>
-        </w:rPr>
-        <w:t>_Norwin_Bertram_Wiesecke_10057811_</w:t>
+          <w:lang w:val="en-US"/>
+        </w:rPr>
+        <w:t xml:space="preserve"> „Assignment_05_Norwin_Bertram_Wiesecke_10057811_</w:t>
       </w:r>
       <w:r>
         <w:rPr>
           <w:i/>
           <w:iCs/>
+          <w:lang w:val="en-US"/>
         </w:rPr>
         <w:br/>
-        <w:t>Timon_Wellhausen_10041137_</w:t>
-      </w:r>
+        <w:t>Timon_Wellhausen_10041137_primes.</w:t>
+      </w:r>
+      <w:proofErr w:type="gramStart"/>
       <w:r>
         <w:rPr>
           <w:i/>
           <w:iCs/>
-        </w:rPr>
-        <w:t>primes</w:t>
-      </w:r>
+          <w:lang w:val="en-US"/>
+        </w:rPr>
+        <w:t>c“</w:t>
+      </w:r>
+      <w:proofErr w:type="gramEnd"/>
       <w:r>
         <w:rPr>
           <w:i/>
           <w:iCs/>
+          <w:lang w:val="en-US"/>
         </w:rPr>
         <w:t>.</w:t>
-      </w:r>
-      <w:r>
-        <w:rPr>
-          <w:i/>
-          <w:iCs/>
-        </w:rPr>
-        <w:t>c</w:t>
-      </w:r>
-      <w:r>
-        <w:rPr>
-          <w:i/>
-          <w:iCs/>
-        </w:rPr>
-        <w:t>“.</w:t>
       </w:r>
     </w:p>
     <w:p>
@@ -1965,28 +2032,21 @@
         <w:adjustRightInd w:val="0"/>
         <w:spacing w:after="0" w:line="240" w:lineRule="auto"/>
         <w:ind w:left="360"/>
-      </w:pPr>
-      <w:r>
-        <w:t xml:space="preserve">Typo: Bas.eh </w:t>
+        <w:rPr>
+          <w:lang w:val="en-US"/>
+        </w:rPr>
+      </w:pPr>
+      <w:r>
+        <w:rPr>
+          <w:lang w:val="en-US"/>
+        </w:rPr>
+        <w:t xml:space="preserve">Typo: Bas.eh changed to </w:t>
       </w:r>
       <w:proofErr w:type="spellStart"/>
       <w:r>
-        <w:t>changed</w:t>
-      </w:r>
-      <w:proofErr w:type="spellEnd"/>
-      <w:r>
-        <w:t xml:space="preserve"> </w:t>
-      </w:r>
-      <w:proofErr w:type="spellStart"/>
-      <w:r>
-        <w:t>to</w:t>
-      </w:r>
-      <w:proofErr w:type="spellEnd"/>
-      <w:r>
-        <w:t xml:space="preserve"> </w:t>
-      </w:r>
-      <w:proofErr w:type="spellStart"/>
-      <w:r>
+        <w:rPr>
+          <w:lang w:val="en-US"/>
+        </w:rPr>
         <w:t>Base.h</w:t>
       </w:r>
       <w:proofErr w:type="spellEnd"/>
@@ -2060,7 +2120,6 @@
         </w:rPr>
         <w:t xml:space="preserve"> </w:t>
       </w:r>
-      <w:proofErr w:type="gramStart"/>
       <w:r>
         <w:rPr>
           <w:rFonts w:ascii="Lucida Console" w:hAnsi="Lucida Console" w:cs="Lucida Console"/>
@@ -2082,7 +2141,6 @@
         </w:rPr>
         <w:t>‘</w:t>
       </w:r>
-      <w:proofErr w:type="gramEnd"/>
       <w:r>
         <w:rPr>
           <w:rFonts w:ascii="Lucida Console" w:hAnsi="Lucida Console" w:cs="Lucida Console"/>
@@ -2300,19 +2358,34 @@
         <w:adjustRightInd w:val="0"/>
         <w:spacing w:after="0" w:line="240" w:lineRule="auto"/>
         <w:ind w:left="360"/>
-      </w:pPr>
-      <w:r>
-        <w:t xml:space="preserve">Missing { in </w:t>
-      </w:r>
-      <w:proofErr w:type="spellStart"/>
-      <w:r>
-        <w:t>line</w:t>
-      </w:r>
-      <w:proofErr w:type="spellEnd"/>
-      <w:r>
-        <w:t xml:space="preserve"> 16</w:t>
-      </w:r>
-      <w:r>
+        <w:rPr>
+          <w:lang w:val="en-US"/>
+        </w:rPr>
+      </w:pPr>
+      <w:r>
+        <w:rPr>
+          <w:lang w:val="en-US"/>
+        </w:rPr>
+        <w:t xml:space="preserve">Missing </w:t>
+      </w:r>
+      <w:proofErr w:type="gramStart"/>
+      <w:r>
+        <w:rPr>
+          <w:lang w:val="en-US"/>
+        </w:rPr>
+        <w:t>{ in</w:t>
+      </w:r>
+      <w:proofErr w:type="gramEnd"/>
+      <w:r>
+        <w:rPr>
+          <w:lang w:val="en-US"/>
+        </w:rPr>
+        <w:t xml:space="preserve"> line 16</w:t>
+      </w:r>
+      <w:r>
+        <w:rPr>
+          <w:lang w:val="en-US"/>
+        </w:rPr>
         <w:t>.</w:t>
       </w:r>
     </w:p>
@@ -2383,18 +2456,7 @@
           <w:szCs w:val="18"/>
           <w:lang w:val="en-US"/>
         </w:rPr>
-        <w:t xml:space="preserve"> error: </w:t>
-      </w:r>
-      <w:proofErr w:type="gramStart"/>
-      <w:r>
-        <w:rPr>
-          <w:rFonts w:ascii="Lucida Console" w:hAnsi="Lucida Console" w:cs="Lucida Console"/>
-          <w:kern w:val="0"/>
-          <w:sz w:val="18"/>
-          <w:szCs w:val="18"/>
-          <w:lang w:val="en-US"/>
-        </w:rPr>
-        <w:t>expected ‘</w:t>
+        <w:t xml:space="preserve"> error: expected ‘</w:t>
       </w:r>
       <w:r>
         <w:rPr>
@@ -2416,18 +2478,7 @@
           <w:szCs w:val="18"/>
           <w:lang w:val="en-US"/>
         </w:rPr>
-        <w:t>’</w:t>
-      </w:r>
-      <w:proofErr w:type="gramEnd"/>
-      <w:r>
-        <w:rPr>
-          <w:rFonts w:ascii="Lucida Console" w:hAnsi="Lucida Console" w:cs="Lucida Console"/>
-          <w:kern w:val="0"/>
-          <w:sz w:val="18"/>
-          <w:szCs w:val="18"/>
-          <w:lang w:val="en-US"/>
-        </w:rPr>
-        <w:t xml:space="preserve"> or ‘</w:t>
+        <w:t>’ or ‘</w:t>
       </w:r>
       <w:r>
         <w:rPr>
@@ -2657,27 +2708,20 @@
         <w:adjustRightInd w:val="0"/>
         <w:spacing w:after="0" w:line="240" w:lineRule="auto"/>
         <w:ind w:left="360"/>
-      </w:pPr>
-      <w:r>
-        <w:t xml:space="preserve">Missing </w:t>
-      </w:r>
-      <w:proofErr w:type="spellStart"/>
-      <w:r>
-        <w:t>Semicolon</w:t>
-      </w:r>
-      <w:proofErr w:type="spellEnd"/>
-      <w:r>
-        <w:t xml:space="preserve"> in </w:t>
-      </w:r>
-      <w:proofErr w:type="spellStart"/>
-      <w:r>
-        <w:t>line</w:t>
-      </w:r>
-      <w:proofErr w:type="spellEnd"/>
-      <w:r>
-        <w:t xml:space="preserve"> 20</w:t>
-      </w:r>
-      <w:r>
+        <w:rPr>
+          <w:lang w:val="en-US"/>
+        </w:rPr>
+      </w:pPr>
+      <w:r>
+        <w:rPr>
+          <w:lang w:val="en-US"/>
+        </w:rPr>
+        <w:t>Missing Semicolon in line 20</w:t>
+      </w:r>
+      <w:r>
+        <w:rPr>
+          <w:lang w:val="en-US"/>
+        </w:rPr>
         <w:t>.</w:t>
       </w:r>
     </w:p>
@@ -2688,6 +2732,9 @@
         <w:adjustRightInd w:val="0"/>
         <w:spacing w:after="0" w:line="240" w:lineRule="auto"/>
         <w:ind w:left="360"/>
+        <w:rPr>
+          <w:lang w:val="en-US"/>
+        </w:rPr>
       </w:pPr>
     </w:p>
     <w:p>
@@ -2959,19 +3006,20 @@
         <w:adjustRightInd w:val="0"/>
         <w:spacing w:after="0" w:line="240" w:lineRule="auto"/>
         <w:ind w:left="360"/>
-      </w:pPr>
-      <w:r>
-        <w:t xml:space="preserve">= instead of == in </w:t>
-      </w:r>
-      <w:proofErr w:type="spellStart"/>
-      <w:r>
-        <w:t>line</w:t>
-      </w:r>
-      <w:proofErr w:type="spellEnd"/>
-      <w:r>
-        <w:t xml:space="preserve"> 23</w:t>
-      </w:r>
-      <w:r>
+        <w:rPr>
+          <w:lang w:val="en-US"/>
+        </w:rPr>
+      </w:pPr>
+      <w:r>
+        <w:rPr>
+          <w:lang w:val="en-US"/>
+        </w:rPr>
+        <w:t>= instead of == in line 23</w:t>
+      </w:r>
+      <w:r>
+        <w:rPr>
+          <w:lang w:val="en-US"/>
+        </w:rPr>
         <w:t>.</w:t>
       </w:r>
     </w:p>
@@ -2982,6 +3030,9 @@
         <w:adjustRightInd w:val="0"/>
         <w:spacing w:after="0" w:line="240" w:lineRule="auto"/>
         <w:ind w:left="360"/>
+        <w:rPr>
+          <w:lang w:val="en-US"/>
+        </w:rPr>
       </w:pPr>
     </w:p>
     <w:p>
@@ -3559,33 +3610,32 @@
         <w:adjustRightInd w:val="0"/>
         <w:spacing w:after="0" w:line="240" w:lineRule="auto"/>
         <w:ind w:left="360"/>
-      </w:pPr>
-      <w:r>
-        <w:t xml:space="preserve">Missing {} in if statement in </w:t>
-      </w:r>
-      <w:proofErr w:type="spellStart"/>
-      <w:r>
-        <w:t>line</w:t>
-      </w:r>
-      <w:proofErr w:type="spellEnd"/>
-      <w:r>
-        <w:t xml:space="preserve"> 29 and 3</w:t>
-      </w:r>
-      <w:r>
+        <w:rPr>
+          <w:lang w:val="en-US"/>
+        </w:rPr>
+      </w:pPr>
+      <w:r>
+        <w:rPr>
+          <w:lang w:val="en-US"/>
+        </w:rPr>
+        <w:t>Missing {} in if statement in line 29 and 3</w:t>
+      </w:r>
+      <w:r>
+        <w:rPr>
+          <w:lang w:val="en-US"/>
+        </w:rPr>
         <w:t>2</w:t>
       </w:r>
       <w:r>
-        <w:t>(</w:t>
-      </w:r>
-      <w:proofErr w:type="spellStart"/>
-      <w:r>
-        <w:t>new</w:t>
-      </w:r>
-      <w:proofErr w:type="spellEnd"/>
-      <w:r>
-        <w:t>)</w:t>
-      </w:r>
-      <w:r>
+        <w:rPr>
+          <w:lang w:val="en-US"/>
+        </w:rPr>
+        <w:t>(new)</w:t>
+      </w:r>
+      <w:r>
+        <w:rPr>
+          <w:lang w:val="en-US"/>
+        </w:rPr>
         <w:t>.</w:t>
       </w:r>
     </w:p>
@@ -3596,6 +3646,9 @@
         <w:adjustRightInd w:val="0"/>
         <w:spacing w:after="0" w:line="240" w:lineRule="auto"/>
         <w:ind w:left="360"/>
+        <w:rPr>
+          <w:lang w:val="en-US"/>
+        </w:rPr>
       </w:pPr>
     </w:p>
     <w:p>
@@ -3745,31 +3798,47 @@
         <w:adjustRightInd w:val="0"/>
         <w:spacing w:after="0" w:line="240" w:lineRule="auto"/>
         <w:ind w:left="360"/>
-      </w:pPr>
-      <w:r>
-        <w:t xml:space="preserve">Function needs to return a value as it is not void. </w:t>
-      </w:r>
-      <w:proofErr w:type="spellStart"/>
-      <w:r>
-        <w:t>Added</w:t>
-      </w:r>
-      <w:proofErr w:type="spellEnd"/>
-      <w:r>
-        <w:t xml:space="preserve"> </w:t>
-      </w:r>
-      <w:r>
+        <w:rPr>
+          <w:lang w:val="en-US"/>
+        </w:rPr>
+      </w:pPr>
+      <w:r>
+        <w:rPr>
+          <w:lang w:val="en-US"/>
+        </w:rPr>
+        <w:t xml:space="preserve">Function needs to return a value as it is not void. Added </w:t>
+      </w:r>
+      <w:r>
+        <w:rPr>
+          <w:lang w:val="en-US"/>
+        </w:rPr>
         <w:t>„</w:t>
       </w:r>
-      <w:proofErr w:type="spellStart"/>
-      <w:r>
-        <w:t>return</w:t>
-      </w:r>
-      <w:proofErr w:type="spellEnd"/>
-      <w:r>
-        <w:t xml:space="preserve"> 0;</w:t>
-      </w:r>
-      <w:r>
-        <w:t>“.</w:t>
+      <w:r>
+        <w:rPr>
+          <w:lang w:val="en-US"/>
+        </w:rPr>
+        <w:t xml:space="preserve">return </w:t>
+      </w:r>
+      <w:proofErr w:type="gramStart"/>
+      <w:r>
+        <w:rPr>
+          <w:lang w:val="en-US"/>
+        </w:rPr>
+        <w:t>0;</w:t>
+      </w:r>
+      <w:r>
+        <w:rPr>
+          <w:lang w:val="en-US"/>
+        </w:rPr>
+        <w:t>“</w:t>
+      </w:r>
+      <w:proofErr w:type="gramEnd"/>
+      <w:r>
+        <w:rPr>
+          <w:lang w:val="en-US"/>
+        </w:rPr>
+        <w:t>.</w:t>
       </w:r>
     </w:p>
     <w:p>
@@ -3779,6 +3848,9 @@
         <w:adjustRightInd w:val="0"/>
         <w:spacing w:after="0" w:line="240" w:lineRule="auto"/>
         <w:ind w:left="360"/>
+        <w:rPr>
+          <w:lang w:val="en-US"/>
+        </w:rPr>
       </w:pPr>
     </w:p>
     <w:p>
@@ -3788,6 +3860,9 @@
         <w:adjustRightInd w:val="0"/>
         <w:spacing w:after="0" w:line="240" w:lineRule="auto"/>
         <w:ind w:left="360"/>
+        <w:rPr>
+          <w:lang w:val="en-US"/>
+        </w:rPr>
       </w:pPr>
     </w:p>
     <w:p>
@@ -3797,27 +3872,20 @@
         <w:adjustRightInd w:val="0"/>
         <w:spacing w:after="0" w:line="240" w:lineRule="auto"/>
         <w:ind w:left="360"/>
-      </w:pPr>
-      <w:r>
-        <w:t xml:space="preserve">Bonus: Double </w:t>
-      </w:r>
-      <w:proofErr w:type="spellStart"/>
-      <w:r>
-        <w:t>semicolon</w:t>
-      </w:r>
-      <w:proofErr w:type="spellEnd"/>
-      <w:r>
-        <w:t xml:space="preserve"> in </w:t>
-      </w:r>
-      <w:proofErr w:type="spellStart"/>
-      <w:r>
-        <w:t>line</w:t>
-      </w:r>
-      <w:proofErr w:type="spellEnd"/>
-      <w:r>
-        <w:t xml:space="preserve"> 16</w:t>
-      </w:r>
-      <w:r>
+        <w:rPr>
+          <w:lang w:val="en-US"/>
+        </w:rPr>
+      </w:pPr>
+      <w:r>
+        <w:rPr>
+          <w:lang w:val="en-US"/>
+        </w:rPr>
+        <w:t>Bonus: Double semicolon in line 16</w:t>
+      </w:r>
+      <w:r>
+        <w:rPr>
+          <w:lang w:val="en-US"/>
+        </w:rPr>
         <w:t>.</w:t>
       </w:r>
     </w:p>
@@ -3842,6 +3910,7 @@
           <w:color w:val="auto"/>
           <w:sz w:val="24"/>
           <w:szCs w:val="24"/>
+          <w:lang w:val="en-US"/>
         </w:rPr>
       </w:pPr>
     </w:p>
@@ -3963,28 +4032,12 @@
       </w:rPr>
       <w:ptab w:relativeTo="margin" w:alignment="right" w:leader="none"/>
     </w:r>
-    <w:proofErr w:type="spellStart"/>
     <w:r>
       <w:rPr>
         <w:rFonts w:ascii="Corbel Light" w:hAnsi="Corbel Light"/>
       </w:rPr>
-      <w:t>Norwin</w:t>
+      <w:t>Norwin Bertram Wiesecke</w:t>
     </w:r>
-    <w:proofErr w:type="spellEnd"/>
-    <w:r>
-      <w:rPr>
-        <w:rFonts w:ascii="Corbel Light" w:hAnsi="Corbel Light"/>
-      </w:rPr>
-      <w:t xml:space="preserve"> Bertram </w:t>
-    </w:r>
-    <w:proofErr w:type="spellStart"/>
-    <w:r>
-      <w:rPr>
-        <w:rFonts w:ascii="Corbel Light" w:hAnsi="Corbel Light"/>
-      </w:rPr>
-      <w:t>Wiesecke</w:t>
-    </w:r>
-    <w:proofErr w:type="spellEnd"/>
   </w:p>
   <w:p>
     <w:pPr>
@@ -4016,7 +4069,7 @@
         <w:rFonts w:ascii="Corbel Light" w:hAnsi="Corbel Light"/>
         <w:noProof/>
       </w:rPr>
-      <w:t>20.11.2024</w:t>
+      <w:t>21.11.2024</w:t>
     </w:r>
     <w:r>
       <w:rPr>
@@ -6889,6 +6942,7 @@
   <w:style w:type="character" w:default="1" w:styleId="Absatz-Standardschriftart">
     <w:name w:val="Default Paragraph Font"/>
     <w:uiPriority w:val="1"/>
+    <w:semiHidden/>
     <w:unhideWhenUsed/>
   </w:style>
   <w:style w:type="table" w:default="1" w:styleId="NormaleTabelle">

</xml_diff>

<commit_message>
Corrected Word file, generated .pdf, added files to zip
</commit_message>
<xml_diff>
--- a/Assignment05/Assignment_05_Norwin_Bertram_Wiesecke_10057811_Timon_Wellhausen_10041137.docx
+++ b/Assignment05/Assignment_05_Norwin_Bertram_Wiesecke_10057811_Timon_Wellhausen_10041137.docx
@@ -807,257 +807,204 @@
           <w:i/>
           <w:iCs/>
         </w:rPr>
-        <w:t>Siehe „Assignment_0</w:t>
-      </w:r>
+        <w:t>Siehe „</w:t>
+      </w:r>
+      <w:proofErr w:type="spellStart"/>
       <w:r>
         <w:rPr>
           <w:i/>
           <w:iCs/>
         </w:rPr>
-        <w:t>5</w:t>
+        <w:t>price</w:t>
       </w:r>
       <w:r>
         <w:rPr>
           <w:i/>
           <w:iCs/>
         </w:rPr>
-        <w:t>_Norwin_Bertram_Wiesecke_10057811_</w:t>
+        <w:t>.</w:t>
       </w:r>
       <w:r>
         <w:rPr>
           <w:i/>
           <w:iCs/>
         </w:rPr>
-        <w:br/>
-        <w:t>Timon_Wellhausen_10041137_</w:t>
-      </w:r>
+        <w:t>c</w:t>
+      </w:r>
+      <w:proofErr w:type="spellEnd"/>
       <w:r>
         <w:rPr>
           <w:i/>
           <w:iCs/>
         </w:rPr>
-        <w:t>price</w:t>
-      </w:r>
-      <w:r>
+        <w:t>“.</w:t>
+      </w:r>
+    </w:p>
+    <w:p>
+      <w:pPr>
         <w:rPr>
           <w:i/>
           <w:iCs/>
         </w:rPr>
-        <w:t>.</w:t>
-      </w:r>
-      <w:r>
+      </w:pPr>
+    </w:p>
+    <w:p>
+      <w:pPr>
+        <w:pStyle w:val="Prog1Aufgabe"/>
+      </w:pPr>
+      <w:r>
+        <w:t>Aufgabe 2:</w:t>
+      </w:r>
+    </w:p>
+    <w:p>
+      <w:pPr>
+        <w:rPr>
+          <w:rFonts w:ascii="Scaly Sans Remake" w:hAnsi="Scaly Sans Remake"/>
+        </w:rPr>
+      </w:pPr>
+      <w:r>
+        <w:rPr>
+          <w:rFonts w:ascii="Scaly Sans Remake" w:hAnsi="Scaly Sans Remake"/>
+        </w:rPr>
+        <w:t>Implementieren Sie ein Zahlenratespiel. Der Computer würfelt eine zufällige ganze Zahl im Intervall [0,</w:t>
+      </w:r>
+      <w:r>
+        <w:rPr>
+          <w:rFonts w:ascii="Scaly Sans Remake" w:hAnsi="Scaly Sans Remake"/>
+        </w:rPr>
+        <w:t xml:space="preserve"> </w:t>
+      </w:r>
+      <w:r>
+        <w:rPr>
+          <w:rFonts w:ascii="Scaly Sans Remake" w:hAnsi="Scaly Sans Remake"/>
+        </w:rPr>
+        <w:t>100). Der Spieler kann in jeder Runde raten. Wenn die geratene Zahl größer als die Zahl des Computers</w:t>
+      </w:r>
+      <w:r>
+        <w:rPr>
+          <w:rFonts w:ascii="Scaly Sans Remake" w:hAnsi="Scaly Sans Remake"/>
+        </w:rPr>
+        <w:t xml:space="preserve"> </w:t>
+      </w:r>
+      <w:r>
+        <w:rPr>
+          <w:rFonts w:ascii="Scaly Sans Remake" w:hAnsi="Scaly Sans Remake"/>
+        </w:rPr>
+        <w:t>ist, soll „</w:t>
+      </w:r>
+      <w:proofErr w:type="spellStart"/>
+      <w:r>
+        <w:rPr>
+          <w:rFonts w:ascii="Scaly Sans Remake" w:hAnsi="Scaly Sans Remake"/>
+        </w:rPr>
+        <w:t>Too</w:t>
+      </w:r>
+      <w:proofErr w:type="spellEnd"/>
+      <w:r>
+        <w:rPr>
+          <w:rFonts w:ascii="Scaly Sans Remake" w:hAnsi="Scaly Sans Remake"/>
+        </w:rPr>
+        <w:t xml:space="preserve"> Large!“ ausgegeben werden. Wenn die geratene Zahl kleiner als die Zahl des Computers ist,</w:t>
+      </w:r>
+      <w:r>
+        <w:rPr>
+          <w:rFonts w:ascii="Scaly Sans Remake" w:hAnsi="Scaly Sans Remake"/>
+        </w:rPr>
+        <w:t xml:space="preserve"> </w:t>
+      </w:r>
+      <w:r>
+        <w:rPr>
+          <w:rFonts w:ascii="Scaly Sans Remake" w:hAnsi="Scaly Sans Remake"/>
+        </w:rPr>
+        <w:t>soll „</w:t>
+      </w:r>
+      <w:proofErr w:type="spellStart"/>
+      <w:r>
+        <w:rPr>
+          <w:rFonts w:ascii="Scaly Sans Remake" w:hAnsi="Scaly Sans Remake"/>
+        </w:rPr>
+        <w:t>Too</w:t>
+      </w:r>
+      <w:proofErr w:type="spellEnd"/>
+      <w:r>
+        <w:rPr>
+          <w:rFonts w:ascii="Scaly Sans Remake" w:hAnsi="Scaly Sans Remake"/>
+        </w:rPr>
+        <w:t xml:space="preserve"> Small!“ ausgegeben werden. Wenn die Zahl der Zahl des Computers entspricht, soll „Match!“</w:t>
+      </w:r>
+      <w:r>
+        <w:rPr>
+          <w:rFonts w:ascii="Scaly Sans Remake" w:hAnsi="Scaly Sans Remake"/>
+        </w:rPr>
+        <w:t xml:space="preserve"> </w:t>
+      </w:r>
+      <w:r>
+        <w:rPr>
+          <w:rFonts w:ascii="Scaly Sans Remake" w:hAnsi="Scaly Sans Remake"/>
+        </w:rPr>
+        <w:t>ausgegeben werden.</w:t>
+      </w:r>
+    </w:p>
+    <w:p>
+      <w:pPr>
+        <w:ind w:left="360"/>
         <w:rPr>
           <w:i/>
           <w:iCs/>
-        </w:rPr>
-        <w:t>c</w:t>
-      </w:r>
+          <w:lang w:val="en-US"/>
+        </w:rPr>
+      </w:pPr>
+      <w:proofErr w:type="spellStart"/>
       <w:r>
         <w:rPr>
           <w:i/>
           <w:iCs/>
-        </w:rPr>
-        <w:t>“.</w:t>
-      </w:r>
-    </w:p>
-    <w:p>
-      <w:pPr>
+          <w:lang w:val="en-US"/>
+        </w:rPr>
+        <w:t>Siehe</w:t>
+      </w:r>
+      <w:proofErr w:type="spellEnd"/>
+      <w:r>
         <w:rPr>
           <w:i/>
           <w:iCs/>
-        </w:rPr>
-      </w:pPr>
-    </w:p>
-    <w:p>
-      <w:pPr>
-        <w:pStyle w:val="Prog1Aufgabe"/>
-      </w:pPr>
-      <w:r>
-        <w:t>Aufgabe 2:</w:t>
-      </w:r>
-    </w:p>
-    <w:p>
-      <w:pPr>
-        <w:rPr>
-          <w:rFonts w:ascii="Scaly Sans Remake" w:hAnsi="Scaly Sans Remake"/>
-        </w:rPr>
-      </w:pPr>
-      <w:r>
-        <w:rPr>
-          <w:rFonts w:ascii="Scaly Sans Remake" w:hAnsi="Scaly Sans Remake"/>
-        </w:rPr>
-        <w:t>Implementieren Sie ein Zahlenratespiel. Der Computer würfelt eine zufällige ganze Zahl im Intervall [0,</w:t>
-      </w:r>
-      <w:r>
-        <w:rPr>
-          <w:rFonts w:ascii="Scaly Sans Remake" w:hAnsi="Scaly Sans Remake"/>
-        </w:rPr>
-        <w:t xml:space="preserve"> </w:t>
-      </w:r>
-      <w:r>
-        <w:rPr>
-          <w:rFonts w:ascii="Scaly Sans Remake" w:hAnsi="Scaly Sans Remake"/>
-        </w:rPr>
-        <w:t>100). Der Spieler kann in jeder Runde raten. Wenn die geratene Zahl größer als die Zahl des Computers</w:t>
-      </w:r>
-      <w:r>
-        <w:rPr>
-          <w:rFonts w:ascii="Scaly Sans Remake" w:hAnsi="Scaly Sans Remake"/>
-        </w:rPr>
-        <w:t xml:space="preserve"> </w:t>
-      </w:r>
-      <w:r>
-        <w:rPr>
-          <w:rFonts w:ascii="Scaly Sans Remake" w:hAnsi="Scaly Sans Remake"/>
-        </w:rPr>
-        <w:t>ist, soll „</w:t>
+          <w:lang w:val="en-US"/>
+        </w:rPr>
+        <w:t xml:space="preserve"> „</w:t>
       </w:r>
       <w:proofErr w:type="spellStart"/>
       <w:r>
-        <w:rPr>
-          <w:rFonts w:ascii="Scaly Sans Remake" w:hAnsi="Scaly Sans Remake"/>
-        </w:rPr>
-        <w:t>Too</w:t>
-      </w:r>
-      <w:proofErr w:type="spellEnd"/>
-      <w:r>
-        <w:rPr>
-          <w:rFonts w:ascii="Scaly Sans Remake" w:hAnsi="Scaly Sans Remake"/>
-        </w:rPr>
-        <w:t xml:space="preserve"> Large!“ ausgegeben werden. Wenn die geratene Zahl kleiner als die Zahl des Computers ist,</w:t>
-      </w:r>
-      <w:r>
-        <w:rPr>
-          <w:rFonts w:ascii="Scaly Sans Remake" w:hAnsi="Scaly Sans Remake"/>
-        </w:rPr>
-        <w:t xml:space="preserve"> </w:t>
-      </w:r>
-      <w:r>
-        <w:rPr>
-          <w:rFonts w:ascii="Scaly Sans Remake" w:hAnsi="Scaly Sans Remake"/>
-        </w:rPr>
-        <w:t>soll „</w:t>
-      </w:r>
-      <w:proofErr w:type="spellStart"/>
-      <w:r>
-        <w:rPr>
-          <w:rFonts w:ascii="Scaly Sans Remake" w:hAnsi="Scaly Sans Remake"/>
-        </w:rPr>
-        <w:t>Too</w:t>
-      </w:r>
-      <w:proofErr w:type="spellEnd"/>
-      <w:r>
-        <w:rPr>
-          <w:rFonts w:ascii="Scaly Sans Remake" w:hAnsi="Scaly Sans Remake"/>
-        </w:rPr>
-        <w:t xml:space="preserve"> Small!“ ausgegeben werden. Wenn die Zahl der Zahl des Computers entspricht, soll „Match!“</w:t>
-      </w:r>
-      <w:r>
-        <w:rPr>
-          <w:rFonts w:ascii="Scaly Sans Remake" w:hAnsi="Scaly Sans Remake"/>
-        </w:rPr>
-        <w:t xml:space="preserve"> </w:t>
-      </w:r>
-      <w:r>
-        <w:rPr>
-          <w:rFonts w:ascii="Scaly Sans Remake" w:hAnsi="Scaly Sans Remake"/>
-        </w:rPr>
-        <w:t>ausgegeben werden.</w:t>
-      </w:r>
-    </w:p>
-    <w:p>
-      <w:pPr>
-        <w:ind w:left="360"/>
         <w:rPr>
           <w:i/>
           <w:iCs/>
           <w:lang w:val="en-US"/>
         </w:rPr>
-      </w:pPr>
-      <w:proofErr w:type="spellStart"/>
+        <w:t>guess_my_number</w:t>
+      </w:r>
       <w:r>
         <w:rPr>
           <w:i/>
           <w:iCs/>
           <w:lang w:val="en-US"/>
         </w:rPr>
-        <w:t>Siehe</w:t>
-      </w:r>
-      <w:proofErr w:type="spellEnd"/>
+        <w:t>.</w:t>
+      </w:r>
       <w:r>
         <w:rPr>
           <w:i/>
           <w:iCs/>
           <w:lang w:val="en-US"/>
         </w:rPr>
-        <w:t xml:space="preserve"> „Assignment_0</w:t>
-      </w:r>
+        <w:t>c</w:t>
+      </w:r>
+      <w:proofErr w:type="spellEnd"/>
       <w:r>
         <w:rPr>
           <w:i/>
           <w:iCs/>
           <w:lang w:val="en-US"/>
         </w:rPr>
-        <w:t>5</w:t>
-      </w:r>
-      <w:r>
-        <w:rPr>
-          <w:i/>
-          <w:iCs/>
-          <w:lang w:val="en-US"/>
-        </w:rPr>
-        <w:t>_Norwin_Bertram_Wiesecke_10057811_</w:t>
-      </w:r>
-      <w:r>
-        <w:rPr>
-          <w:i/>
-          <w:iCs/>
-          <w:lang w:val="en-US"/>
-        </w:rPr>
-        <w:br/>
-        <w:t>Timon_Wellhausen_10041137_</w:t>
-      </w:r>
-      <w:r>
-        <w:rPr>
-          <w:i/>
-          <w:iCs/>
-          <w:lang w:val="en-US"/>
-        </w:rPr>
-        <w:t>guess_my_number</w:t>
-      </w:r>
-      <w:r>
-        <w:rPr>
-          <w:i/>
-          <w:iCs/>
-          <w:lang w:val="en-US"/>
-        </w:rPr>
-        <w:t>.</w:t>
-      </w:r>
-      <w:proofErr w:type="gramStart"/>
-      <w:r>
-        <w:rPr>
-          <w:i/>
-          <w:iCs/>
-          <w:lang w:val="en-US"/>
-        </w:rPr>
-        <w:t>c</w:t>
-      </w:r>
-      <w:r>
-        <w:rPr>
-          <w:i/>
-          <w:iCs/>
-          <w:lang w:val="en-US"/>
-        </w:rPr>
-        <w:t>“</w:t>
-      </w:r>
-      <w:proofErr w:type="gramEnd"/>
-      <w:r>
-        <w:rPr>
-          <w:i/>
-          <w:iCs/>
-          <w:lang w:val="en-US"/>
-        </w:rPr>
-        <w:t>.</w:t>
+        <w:t>“.</w:t>
       </w:r>
     </w:p>
     <w:p>
@@ -1092,19 +1039,11 @@
         </w:rPr>
         <w:t xml:space="preserve"> </w:t>
       </w:r>
-      <w:proofErr w:type="gramStart"/>
-      <w:r>
-        <w:rPr>
-          <w:rFonts w:ascii="Scaly Sans Remake" w:hAnsi="Scaly Sans Remake"/>
-        </w:rPr>
-        <w:t>gelesen,</w:t>
-      </w:r>
-      <w:proofErr w:type="gramEnd"/>
-      <w:r>
-        <w:rPr>
-          <w:rFonts w:ascii="Scaly Sans Remake" w:hAnsi="Scaly Sans Remake"/>
-        </w:rPr>
-        <w:t xml:space="preserve"> als geschrieben. Gegeben sei folgender unformatierter Quelltext:</w:t>
+      <w:r>
+        <w:rPr>
+          <w:rFonts w:ascii="Scaly Sans Remake" w:hAnsi="Scaly Sans Remake"/>
+        </w:rPr>
+        <w:t>gelesen, als geschrieben. Gegeben sei folgender unformatierter Quelltext:</w:t>
       </w:r>
       <w:r>
         <w:rPr>
@@ -1294,28 +1233,16 @@
     <w:p>
       <w:pPr>
         <w:pStyle w:val="Listenabsatz"/>
-        <w:rPr>
-          <w:rFonts w:ascii="Scaly Sans Remake" w:hAnsi="Scaly Sans Remake"/>
-        </w:rPr>
-      </w:pPr>
-      <w:r>
-        <w:rPr>
-          <w:rFonts w:ascii="Scaly Sans Remake" w:hAnsi="Scaly Sans Remake"/>
-        </w:rPr>
+      </w:pPr>
+      <w:r>
         <w:t>Die Funktion erhält einen Integer i. Sie zeigt unabhängig vom Integer den String “</w:t>
       </w:r>
       <w:proofErr w:type="spellStart"/>
       <w:r>
-        <w:rPr>
-          <w:rFonts w:ascii="Scaly Sans Remake" w:hAnsi="Scaly Sans Remake"/>
-        </w:rPr>
         <w:t>called</w:t>
       </w:r>
       <w:proofErr w:type="spellEnd"/>
       <w:r>
-        <w:rPr>
-          <w:rFonts w:ascii="Scaly Sans Remake" w:hAnsi="Scaly Sans Remake"/>
-        </w:rPr>
         <w:t xml:space="preserve"> f“ an und erzeugt durch \n einen Zeilenumbruch. Ist der Integer kleiner als 0, so wird dieser invertiert und dann ausgegeben. Ist der Integer größer oder gleich 0, so wird dieser mit 3 multipliziert und dann ausgegeben.</w:t>
       </w:r>
     </w:p>
@@ -1529,7 +1456,6 @@
           <w:i/>
           <w:iCs/>
         </w:rPr>
-        <w:lastRenderedPageBreak/>
         <w:t>Siehe „</w:t>
       </w:r>
       <w:proofErr w:type="spellStart"/>
@@ -1538,279 +1464,271 @@
           <w:i/>
           <w:iCs/>
         </w:rPr>
-        <w:t>leqp_years.c</w:t>
-      </w:r>
-      <w:proofErr w:type="spellEnd"/>
+        <w:t>le</w:t>
+      </w:r>
       <w:r>
         <w:rPr>
           <w:i/>
           <w:iCs/>
         </w:rPr>
-        <w:t>“.</w:t>
-      </w:r>
-    </w:p>
-    <w:p>
-      <w:pPr>
-        <w:pStyle w:val="Prog1Aufgabe"/>
-      </w:pPr>
-      <w:r>
-        <w:t xml:space="preserve">Aufgabe </w:t>
-      </w:r>
-      <w:r>
-        <w:t>4</w:t>
-      </w:r>
-      <w:r>
-        <w:t>:</w:t>
-      </w:r>
-    </w:p>
-    <w:p>
-      <w:pPr>
-        <w:rPr>
-          <w:rFonts w:ascii="Scaly Sans Remake" w:hAnsi="Scaly Sans Remake"/>
-        </w:rPr>
-      </w:pPr>
-      <w:r>
-        <w:rPr>
-          <w:rFonts w:ascii="Scaly Sans Remake" w:hAnsi="Scaly Sans Remake"/>
-        </w:rPr>
-        <w:t xml:space="preserve">Manchmal spuckt der Compiler seltsame Fehlermeldungen aus. Hier sollen Sie das Programm in </w:t>
-      </w:r>
-      <w:proofErr w:type="spellStart"/>
-      <w:r>
-        <w:rPr>
-          <w:rFonts w:ascii="Scaly Sans Remake" w:hAnsi="Scaly Sans Remake"/>
-        </w:rPr>
-        <w:t>primes.c</w:t>
-      </w:r>
-      <w:proofErr w:type="spellEnd"/>
-      <w:r>
-        <w:rPr>
-          <w:rFonts w:ascii="Scaly Sans Remake" w:hAnsi="Scaly Sans Remake"/>
-        </w:rPr>
-        <w:t xml:space="preserve"> </w:t>
-      </w:r>
-      <w:r>
-        <w:rPr>
-          <w:rFonts w:ascii="Scaly Sans Remake" w:hAnsi="Scaly Sans Remake"/>
-        </w:rPr>
-        <w:t xml:space="preserve">lauffähig machen. Die Funktion </w:t>
-      </w:r>
-      <w:proofErr w:type="spellStart"/>
-      <w:r>
-        <w:rPr>
-          <w:rFonts w:ascii="Scaly Sans Remake" w:hAnsi="Scaly Sans Remake"/>
-        </w:rPr>
-        <w:t>int</w:t>
-      </w:r>
-      <w:proofErr w:type="spellEnd"/>
-      <w:r>
-        <w:rPr>
-          <w:rFonts w:ascii="Scaly Sans Remake" w:hAnsi="Scaly Sans Remake"/>
-        </w:rPr>
-        <w:t xml:space="preserve"> </w:t>
-      </w:r>
-      <w:proofErr w:type="spellStart"/>
-      <w:r>
-        <w:rPr>
-          <w:rFonts w:ascii="Scaly Sans Remake" w:hAnsi="Scaly Sans Remake"/>
-        </w:rPr>
-        <w:t>print_primes_in_intervall</w:t>
-      </w:r>
-      <w:proofErr w:type="spellEnd"/>
-      <w:r>
-        <w:rPr>
-          <w:rFonts w:ascii="Scaly Sans Remake" w:hAnsi="Scaly Sans Remake"/>
-        </w:rPr>
-        <w:t>(</w:t>
-      </w:r>
-      <w:proofErr w:type="spellStart"/>
-      <w:r>
-        <w:rPr>
-          <w:rFonts w:ascii="Scaly Sans Remake" w:hAnsi="Scaly Sans Remake"/>
-        </w:rPr>
-        <w:t>int</w:t>
-      </w:r>
-      <w:proofErr w:type="spellEnd"/>
-      <w:r>
-        <w:rPr>
-          <w:rFonts w:ascii="Scaly Sans Remake" w:hAnsi="Scaly Sans Remake"/>
-        </w:rPr>
-        <w:t xml:space="preserve"> </w:t>
-      </w:r>
-      <w:proofErr w:type="spellStart"/>
-      <w:r>
-        <w:rPr>
-          <w:rFonts w:ascii="Scaly Sans Remake" w:hAnsi="Scaly Sans Remake"/>
-        </w:rPr>
-        <w:t>lower</w:t>
-      </w:r>
-      <w:proofErr w:type="spellEnd"/>
-      <w:r>
-        <w:rPr>
-          <w:rFonts w:ascii="Scaly Sans Remake" w:hAnsi="Scaly Sans Remake"/>
-        </w:rPr>
-        <w:t xml:space="preserve">, </w:t>
-      </w:r>
-      <w:proofErr w:type="spellStart"/>
-      <w:r>
-        <w:rPr>
-          <w:rFonts w:ascii="Scaly Sans Remake" w:hAnsi="Scaly Sans Remake"/>
-        </w:rPr>
-        <w:t>int</w:t>
-      </w:r>
-      <w:proofErr w:type="spellEnd"/>
-      <w:r>
-        <w:rPr>
-          <w:rFonts w:ascii="Scaly Sans Remake" w:hAnsi="Scaly Sans Remake"/>
-        </w:rPr>
-        <w:t xml:space="preserve"> </w:t>
-      </w:r>
-      <w:proofErr w:type="spellStart"/>
-      <w:r>
-        <w:rPr>
-          <w:rFonts w:ascii="Scaly Sans Remake" w:hAnsi="Scaly Sans Remake"/>
-        </w:rPr>
-        <w:t>upper</w:t>
-      </w:r>
-      <w:proofErr w:type="spellEnd"/>
-      <w:r>
-        <w:rPr>
-          <w:rFonts w:ascii="Scaly Sans Remake" w:hAnsi="Scaly Sans Remake"/>
-        </w:rPr>
-        <w:t>) gibt auf der Konsole</w:t>
-      </w:r>
-      <w:r>
-        <w:rPr>
-          <w:rFonts w:ascii="Scaly Sans Remake" w:hAnsi="Scaly Sans Remake"/>
-        </w:rPr>
-        <w:t xml:space="preserve"> </w:t>
-      </w:r>
-      <w:r>
-        <w:rPr>
-          <w:rFonts w:ascii="Scaly Sans Remake" w:hAnsi="Scaly Sans Remake"/>
-        </w:rPr>
-        <w:t>alle Primzahlen im Intervall [</w:t>
-      </w:r>
-      <w:proofErr w:type="spellStart"/>
-      <w:r>
-        <w:rPr>
-          <w:rFonts w:ascii="Scaly Sans Remake" w:hAnsi="Scaly Sans Remake"/>
-        </w:rPr>
-        <w:t>lower</w:t>
-      </w:r>
-      <w:proofErr w:type="spellEnd"/>
-      <w:r>
-        <w:rPr>
-          <w:rFonts w:ascii="Scaly Sans Remake" w:hAnsi="Scaly Sans Remake"/>
-        </w:rPr>
-        <w:t xml:space="preserve">, </w:t>
-      </w:r>
-      <w:proofErr w:type="spellStart"/>
-      <w:r>
-        <w:rPr>
-          <w:rFonts w:ascii="Scaly Sans Remake" w:hAnsi="Scaly Sans Remake"/>
-        </w:rPr>
-        <w:t>upper</w:t>
-      </w:r>
-      <w:proofErr w:type="spellEnd"/>
-      <w:r>
-        <w:rPr>
-          <w:rFonts w:ascii="Scaly Sans Remake" w:hAnsi="Scaly Sans Remake"/>
-        </w:rPr>
-        <w:t>) aus und gibt als Rückgabewert die Anzahl an gefundenen</w:t>
-      </w:r>
-      <w:r>
-        <w:rPr>
-          <w:rFonts w:ascii="Scaly Sans Remake" w:hAnsi="Scaly Sans Remake"/>
-        </w:rPr>
-        <w:t xml:space="preserve"> </w:t>
-      </w:r>
-      <w:r>
-        <w:rPr>
-          <w:rFonts w:ascii="Scaly Sans Remake" w:hAnsi="Scaly Sans Remake"/>
-        </w:rPr>
-        <w:t xml:space="preserve">Primzahlen im Intervall zurück. Wiederholen Sie die nachfolgenden Schritte </w:t>
-      </w:r>
-      <w:proofErr w:type="gramStart"/>
-      <w:r>
-        <w:rPr>
-          <w:rFonts w:ascii="Scaly Sans Remake" w:hAnsi="Scaly Sans Remake"/>
-        </w:rPr>
-        <w:t>solange</w:t>
-      </w:r>
-      <w:proofErr w:type="gramEnd"/>
-      <w:r>
-        <w:rPr>
-          <w:rFonts w:ascii="Scaly Sans Remake" w:hAnsi="Scaly Sans Remake"/>
-        </w:rPr>
-        <w:t>, bis Sie alle Fehler</w:t>
-      </w:r>
-      <w:r>
-        <w:rPr>
-          <w:rFonts w:ascii="Scaly Sans Remake" w:hAnsi="Scaly Sans Remake"/>
-        </w:rPr>
-        <w:t xml:space="preserve"> </w:t>
-      </w:r>
-      <w:r>
-        <w:rPr>
-          <w:rFonts w:ascii="Scaly Sans Remake" w:hAnsi="Scaly Sans Remake"/>
-        </w:rPr>
-        <w:t>gefunden und behoben haben.</w:t>
-      </w:r>
-    </w:p>
-    <w:p>
-      <w:pPr>
-        <w:ind w:left="360"/>
+        <w:t>a</w:t>
+      </w:r>
+      <w:r>
         <w:rPr>
           <w:i/>
           <w:iCs/>
-          <w:lang w:val="en-US"/>
-        </w:rPr>
-      </w:pPr>
-      <w:proofErr w:type="spellStart"/>
+        </w:rPr>
+        <w:t>p_years.c</w:t>
+      </w:r>
+      <w:proofErr w:type="spellEnd"/>
       <w:r>
         <w:rPr>
           <w:i/>
           <w:iCs/>
-          <w:lang w:val="en-US"/>
-        </w:rPr>
-        <w:t>Siehe</w:t>
+        </w:rPr>
+        <w:t>“.</w:t>
+      </w:r>
+    </w:p>
+    <w:p>
+      <w:pPr>
+        <w:pStyle w:val="Prog1Aufgabe"/>
+      </w:pPr>
+      <w:r>
+        <w:lastRenderedPageBreak/>
+        <w:t xml:space="preserve">Aufgabe </w:t>
+      </w:r>
+      <w:r>
+        <w:t>4</w:t>
+      </w:r>
+      <w:r>
+        <w:t>:</w:t>
+      </w:r>
+    </w:p>
+    <w:p>
+      <w:pPr>
+        <w:rPr>
+          <w:rFonts w:ascii="Scaly Sans Remake" w:hAnsi="Scaly Sans Remake"/>
+        </w:rPr>
+      </w:pPr>
+      <w:r>
+        <w:rPr>
+          <w:rFonts w:ascii="Scaly Sans Remake" w:hAnsi="Scaly Sans Remake"/>
+        </w:rPr>
+        <w:t xml:space="preserve">Manchmal spuckt der Compiler seltsame Fehlermeldungen aus. Hier sollen Sie das Programm in </w:t>
+      </w:r>
+      <w:proofErr w:type="spellStart"/>
+      <w:r>
+        <w:rPr>
+          <w:rFonts w:ascii="Scaly Sans Remake" w:hAnsi="Scaly Sans Remake"/>
+        </w:rPr>
+        <w:t>primes.c</w:t>
       </w:r>
       <w:proofErr w:type="spellEnd"/>
       <w:r>
+        <w:rPr>
+          <w:rFonts w:ascii="Scaly Sans Remake" w:hAnsi="Scaly Sans Remake"/>
+        </w:rPr>
+        <w:t xml:space="preserve"> </w:t>
+      </w:r>
+      <w:r>
+        <w:rPr>
+          <w:rFonts w:ascii="Scaly Sans Remake" w:hAnsi="Scaly Sans Remake"/>
+        </w:rPr>
+        <w:t xml:space="preserve">lauffähig machen. Die Funktion </w:t>
+      </w:r>
+      <w:proofErr w:type="spellStart"/>
+      <w:r>
+        <w:rPr>
+          <w:rFonts w:ascii="Scaly Sans Remake" w:hAnsi="Scaly Sans Remake"/>
+        </w:rPr>
+        <w:t>int</w:t>
+      </w:r>
+      <w:proofErr w:type="spellEnd"/>
+      <w:r>
+        <w:rPr>
+          <w:rFonts w:ascii="Scaly Sans Remake" w:hAnsi="Scaly Sans Remake"/>
+        </w:rPr>
+        <w:t xml:space="preserve"> </w:t>
+      </w:r>
+      <w:proofErr w:type="spellStart"/>
+      <w:r>
+        <w:rPr>
+          <w:rFonts w:ascii="Scaly Sans Remake" w:hAnsi="Scaly Sans Remake"/>
+        </w:rPr>
+        <w:t>print_primes_in_intervall</w:t>
+      </w:r>
+      <w:proofErr w:type="spellEnd"/>
+      <w:r>
+        <w:rPr>
+          <w:rFonts w:ascii="Scaly Sans Remake" w:hAnsi="Scaly Sans Remake"/>
+        </w:rPr>
+        <w:t>(</w:t>
+      </w:r>
+      <w:proofErr w:type="spellStart"/>
+      <w:r>
+        <w:rPr>
+          <w:rFonts w:ascii="Scaly Sans Remake" w:hAnsi="Scaly Sans Remake"/>
+        </w:rPr>
+        <w:t>int</w:t>
+      </w:r>
+      <w:proofErr w:type="spellEnd"/>
+      <w:r>
+        <w:rPr>
+          <w:rFonts w:ascii="Scaly Sans Remake" w:hAnsi="Scaly Sans Remake"/>
+        </w:rPr>
+        <w:t xml:space="preserve"> </w:t>
+      </w:r>
+      <w:proofErr w:type="spellStart"/>
+      <w:r>
+        <w:rPr>
+          <w:rFonts w:ascii="Scaly Sans Remake" w:hAnsi="Scaly Sans Remake"/>
+        </w:rPr>
+        <w:t>lower</w:t>
+      </w:r>
+      <w:proofErr w:type="spellEnd"/>
+      <w:r>
+        <w:rPr>
+          <w:rFonts w:ascii="Scaly Sans Remake" w:hAnsi="Scaly Sans Remake"/>
+        </w:rPr>
+        <w:t xml:space="preserve">, </w:t>
+      </w:r>
+      <w:proofErr w:type="spellStart"/>
+      <w:r>
+        <w:rPr>
+          <w:rFonts w:ascii="Scaly Sans Remake" w:hAnsi="Scaly Sans Remake"/>
+        </w:rPr>
+        <w:t>int</w:t>
+      </w:r>
+      <w:proofErr w:type="spellEnd"/>
+      <w:r>
+        <w:rPr>
+          <w:rFonts w:ascii="Scaly Sans Remake" w:hAnsi="Scaly Sans Remake"/>
+        </w:rPr>
+        <w:t xml:space="preserve"> </w:t>
+      </w:r>
+      <w:proofErr w:type="spellStart"/>
+      <w:r>
+        <w:rPr>
+          <w:rFonts w:ascii="Scaly Sans Remake" w:hAnsi="Scaly Sans Remake"/>
+        </w:rPr>
+        <w:t>upper</w:t>
+      </w:r>
+      <w:proofErr w:type="spellEnd"/>
+      <w:r>
+        <w:rPr>
+          <w:rFonts w:ascii="Scaly Sans Remake" w:hAnsi="Scaly Sans Remake"/>
+        </w:rPr>
+        <w:t>) gibt auf der Konsole</w:t>
+      </w:r>
+      <w:r>
+        <w:rPr>
+          <w:rFonts w:ascii="Scaly Sans Remake" w:hAnsi="Scaly Sans Remake"/>
+        </w:rPr>
+        <w:t xml:space="preserve"> </w:t>
+      </w:r>
+      <w:r>
+        <w:rPr>
+          <w:rFonts w:ascii="Scaly Sans Remake" w:hAnsi="Scaly Sans Remake"/>
+        </w:rPr>
+        <w:t>alle Primzahlen im Intervall [</w:t>
+      </w:r>
+      <w:proofErr w:type="spellStart"/>
+      <w:r>
+        <w:rPr>
+          <w:rFonts w:ascii="Scaly Sans Remake" w:hAnsi="Scaly Sans Remake"/>
+        </w:rPr>
+        <w:t>lower</w:t>
+      </w:r>
+      <w:proofErr w:type="spellEnd"/>
+      <w:r>
+        <w:rPr>
+          <w:rFonts w:ascii="Scaly Sans Remake" w:hAnsi="Scaly Sans Remake"/>
+        </w:rPr>
+        <w:t xml:space="preserve">, </w:t>
+      </w:r>
+      <w:proofErr w:type="spellStart"/>
+      <w:r>
+        <w:rPr>
+          <w:rFonts w:ascii="Scaly Sans Remake" w:hAnsi="Scaly Sans Remake"/>
+        </w:rPr>
+        <w:t>upper</w:t>
+      </w:r>
+      <w:proofErr w:type="spellEnd"/>
+      <w:r>
+        <w:rPr>
+          <w:rFonts w:ascii="Scaly Sans Remake" w:hAnsi="Scaly Sans Remake"/>
+        </w:rPr>
+        <w:t>) aus und gibt als Rückgabewert die Anzahl an gefundenen</w:t>
+      </w:r>
+      <w:r>
+        <w:rPr>
+          <w:rFonts w:ascii="Scaly Sans Remake" w:hAnsi="Scaly Sans Remake"/>
+        </w:rPr>
+        <w:t xml:space="preserve"> </w:t>
+      </w:r>
+      <w:r>
+        <w:rPr>
+          <w:rFonts w:ascii="Scaly Sans Remake" w:hAnsi="Scaly Sans Remake"/>
+        </w:rPr>
+        <w:t>Primzahlen im Intervall zurück. Wiederholen Sie die nachfolgenden Schritte solange, bis Sie alle Fehler</w:t>
+      </w:r>
+      <w:r>
+        <w:rPr>
+          <w:rFonts w:ascii="Scaly Sans Remake" w:hAnsi="Scaly Sans Remake"/>
+        </w:rPr>
+        <w:t xml:space="preserve"> </w:t>
+      </w:r>
+      <w:r>
+        <w:rPr>
+          <w:rFonts w:ascii="Scaly Sans Remake" w:hAnsi="Scaly Sans Remake"/>
+        </w:rPr>
+        <w:t>gefunden und behoben haben.</w:t>
+      </w:r>
+    </w:p>
+    <w:p>
+      <w:pPr>
+        <w:ind w:left="360"/>
         <w:rPr>
           <w:i/>
           <w:iCs/>
           <w:lang w:val="en-US"/>
         </w:rPr>
-        <w:t xml:space="preserve"> „Assignment_05_Norwin_Bertram_Wiesecke_10057811_</w:t>
-      </w:r>
+      </w:pPr>
+      <w:proofErr w:type="spellStart"/>
       <w:r>
         <w:rPr>
           <w:i/>
           <w:iCs/>
           <w:lang w:val="en-US"/>
         </w:rPr>
-        <w:br/>
-        <w:t>Timon_Wellhausen_10041137_primes.</w:t>
-      </w:r>
-      <w:proofErr w:type="gramStart"/>
+        <w:t>Siehe</w:t>
+      </w:r>
+      <w:proofErr w:type="spellEnd"/>
       <w:r>
         <w:rPr>
           <w:i/>
           <w:iCs/>
           <w:lang w:val="en-US"/>
         </w:rPr>
-        <w:t>c“</w:t>
-      </w:r>
-      <w:proofErr w:type="gramEnd"/>
+        <w:t xml:space="preserve"> „</w:t>
+      </w:r>
+      <w:proofErr w:type="spellStart"/>
       <w:r>
         <w:rPr>
           <w:i/>
           <w:iCs/>
           <w:lang w:val="en-US"/>
         </w:rPr>
-        <w:t>.</w:t>
+        <w:t>primes.c</w:t>
+      </w:r>
+      <w:proofErr w:type="spellEnd"/>
+      <w:r>
+        <w:rPr>
+          <w:i/>
+          <w:iCs/>
+          <w:lang w:val="en-US"/>
+        </w:rPr>
+        <w:t>“.</w:t>
       </w:r>
     </w:p>
     <w:p>
@@ -2208,20 +2126,8 @@
           <w:szCs w:val="18"/>
           <w:lang w:val="en-US"/>
         </w:rPr>
-        <w:t xml:space="preserve"> &lt; </w:t>
-      </w:r>
-      <w:proofErr w:type="gramStart"/>
-      <w:r>
-        <w:rPr>
-          <w:rFonts w:ascii="Lucida Console" w:hAnsi="Lucida Console" w:cs="Lucida Console"/>
-          <w:kern w:val="0"/>
-          <w:sz w:val="18"/>
-          <w:szCs w:val="18"/>
-          <w:lang w:val="en-US"/>
-        </w:rPr>
-        <w:t>upper){</w:t>
-      </w:r>
-      <w:proofErr w:type="gramEnd"/>
+        <w:t xml:space="preserve"> &lt; upper){</w:t>
+      </w:r>
     </w:p>
     <w:p>
       <w:pPr>
@@ -2366,21 +2272,7 @@
         <w:rPr>
           <w:lang w:val="en-US"/>
         </w:rPr>
-        <w:t xml:space="preserve">Missing </w:t>
-      </w:r>
-      <w:proofErr w:type="gramStart"/>
-      <w:r>
-        <w:rPr>
-          <w:lang w:val="en-US"/>
-        </w:rPr>
-        <w:t>{ in</w:t>
-      </w:r>
-      <w:proofErr w:type="gramEnd"/>
-      <w:r>
-        <w:rPr>
-          <w:lang w:val="en-US"/>
-        </w:rPr>
-        <w:t xml:space="preserve"> line 16</w:t>
+        <w:t>Missing { in line 16</w:t>
       </w:r>
       <w:r>
         <w:rPr>
@@ -2570,20 +2462,8 @@
           <w:szCs w:val="18"/>
           <w:lang w:val="en-US"/>
         </w:rPr>
-        <w:t xml:space="preserve"> = </w:t>
-      </w:r>
-      <w:proofErr w:type="gramStart"/>
-      <w:r>
-        <w:rPr>
-          <w:rFonts w:ascii="Lucida Console" w:hAnsi="Lucida Console" w:cs="Lucida Console"/>
-          <w:kern w:val="0"/>
-          <w:sz w:val="18"/>
-          <w:szCs w:val="18"/>
-          <w:lang w:val="en-US"/>
-        </w:rPr>
-        <w:t>true;</w:t>
-      </w:r>
-      <w:proofErr w:type="gramEnd"/>
+        <w:t xml:space="preserve"> = true;</w:t>
+      </w:r>
     </w:p>
     <w:p>
       <w:pPr>
@@ -2836,29 +2716,7 @@
           <w:szCs w:val="18"/>
           <w:lang w:val="en-US"/>
         </w:rPr>
-        <w:t xml:space="preserve">   23 |                     </w:t>
-      </w:r>
-      <w:proofErr w:type="gramStart"/>
-      <w:r>
-        <w:rPr>
-          <w:rFonts w:ascii="Lucida Console" w:hAnsi="Lucida Console" w:cs="Lucida Console"/>
-          <w:kern w:val="0"/>
-          <w:sz w:val="18"/>
-          <w:szCs w:val="18"/>
-          <w:lang w:val="en-US"/>
-        </w:rPr>
-        <w:t>if( prime</w:t>
-      </w:r>
-      <w:proofErr w:type="gramEnd"/>
-      <w:r>
-        <w:rPr>
-          <w:rFonts w:ascii="Lucida Console" w:hAnsi="Lucida Console" w:cs="Lucida Console"/>
-          <w:kern w:val="0"/>
-          <w:sz w:val="18"/>
-          <w:szCs w:val="18"/>
-          <w:lang w:val="en-US"/>
-        </w:rPr>
-        <w:t xml:space="preserve"> % </w:t>
+        <w:t xml:space="preserve">   23 |                     if( prime % </w:t>
       </w:r>
       <w:proofErr w:type="spellStart"/>
       <w:r>
@@ -3293,7 +3151,6 @@
         <w:t xml:space="preserve">   31 |                 </w:t>
       </w:r>
       <w:proofErr w:type="spellStart"/>
-      <w:proofErr w:type="gramStart"/>
       <w:r>
         <w:rPr>
           <w:rFonts w:ascii="Lucida Console" w:hAnsi="Lucida Console" w:cs="Lucida Console"/>
@@ -3313,18 +3170,7 @@
           <w:szCs w:val="18"/>
           <w:lang w:val="en-US"/>
         </w:rPr>
-        <w:t>(</w:t>
-      </w:r>
-      <w:proofErr w:type="gramEnd"/>
-      <w:r>
-        <w:rPr>
-          <w:rFonts w:ascii="Lucida Console" w:hAnsi="Lucida Console" w:cs="Lucida Console"/>
-          <w:kern w:val="0"/>
-          <w:sz w:val="18"/>
-          <w:szCs w:val="18"/>
-          <w:lang w:val="en-US"/>
-        </w:rPr>
-        <w:t xml:space="preserve">"Die %2d. </w:t>
+        <w:t xml:space="preserve">("Die %2d. </w:t>
       </w:r>
       <w:proofErr w:type="spellStart"/>
       <w:r>
@@ -3546,20 +3392,8 @@
           <w:szCs w:val="18"/>
           <w:lang w:val="en-US"/>
         </w:rPr>
-        <w:t xml:space="preserve">   36 </w:t>
-      </w:r>
-      <w:proofErr w:type="gramStart"/>
-      <w:r>
-        <w:rPr>
-          <w:rFonts w:ascii="Lucida Console" w:hAnsi="Lucida Console" w:cs="Lucida Console"/>
-          <w:kern w:val="0"/>
-          <w:sz w:val="18"/>
-          <w:szCs w:val="18"/>
-          <w:lang w:val="en-US"/>
-        </w:rPr>
-        <w:t>| }</w:t>
-      </w:r>
-      <w:proofErr w:type="gramEnd"/>
+        <w:t xml:space="preserve">   36 | }</w:t>
+      </w:r>
     </w:p>
     <w:p>
       <w:pPr>
@@ -3641,15 +3475,77 @@
     </w:p>
     <w:p>
       <w:pPr>
+        <w:rPr>
+          <w:lang w:val="en-US"/>
+        </w:rPr>
+      </w:pPr>
+      <w:r>
+        <w:rPr>
+          <w:lang w:val="en-US"/>
+        </w:rPr>
+        <w:br w:type="page"/>
+      </w:r>
+    </w:p>
+    <w:p>
+      <w:pPr>
         <w:autoSpaceDE w:val="0"/>
         <w:autoSpaceDN w:val="0"/>
         <w:adjustRightInd w:val="0"/>
         <w:spacing w:after="0" w:line="240" w:lineRule="auto"/>
         <w:ind w:left="360"/>
         <w:rPr>
-          <w:lang w:val="en-US"/>
-        </w:rPr>
-      </w:pPr>
+          <w:rFonts w:ascii="Lucida Console" w:hAnsi="Lucida Console" w:cs="Lucida Console"/>
+          <w:kern w:val="0"/>
+          <w:sz w:val="18"/>
+          <w:szCs w:val="18"/>
+          <w:lang w:val="en-US"/>
+        </w:rPr>
+      </w:pPr>
+      <w:r>
+        <w:rPr>
+          <w:rFonts w:ascii="Lucida Console" w:hAnsi="Lucida Console" w:cs="Lucida Console"/>
+          <w:b/>
+          <w:bCs/>
+          <w:kern w:val="0"/>
+          <w:sz w:val="18"/>
+          <w:szCs w:val="18"/>
+          <w:lang w:val="en-US"/>
+        </w:rPr>
+        <w:lastRenderedPageBreak/>
+        <w:t>primes.c:37:1:</w:t>
+      </w:r>
+      <w:r>
+        <w:rPr>
+          <w:rFonts w:ascii="Lucida Console" w:hAnsi="Lucida Console" w:cs="Lucida Console"/>
+          <w:kern w:val="0"/>
+          <w:sz w:val="18"/>
+          <w:szCs w:val="18"/>
+          <w:lang w:val="en-US"/>
+        </w:rPr>
+        <w:t xml:space="preserve"> warning: control reaches end of non-void function [-</w:t>
+      </w:r>
+      <w:proofErr w:type="spellStart"/>
+      <w:r>
+        <w:rPr>
+          <w:rFonts w:ascii="Lucida Console" w:hAnsi="Lucida Console" w:cs="Lucida Console"/>
+          <w:kern w:val="0"/>
+          <w:sz w:val="18"/>
+          <w:szCs w:val="18"/>
+          <w:lang w:val="en-US"/>
+        </w:rPr>
+        <w:t>Wreturn</w:t>
+      </w:r>
+      <w:proofErr w:type="spellEnd"/>
+      <w:r>
+        <w:rPr>
+          <w:rFonts w:ascii="Lucida Console" w:hAnsi="Lucida Console" w:cs="Lucida Console"/>
+          <w:kern w:val="0"/>
+          <w:sz w:val="18"/>
+          <w:szCs w:val="18"/>
+          <w:lang w:val="en-US"/>
+        </w:rPr>
+        <w:t>-type]</w:t>
+      </w:r>
     </w:p>
     <w:p>
       <w:pPr>
@@ -3666,6 +3562,16 @@
           <w:lang w:val="en-US"/>
         </w:rPr>
       </w:pPr>
+      <w:r>
+        <w:rPr>
+          <w:rFonts w:ascii="Lucida Console" w:hAnsi="Lucida Console" w:cs="Lucida Console"/>
+          <w:kern w:val="0"/>
+          <w:sz w:val="18"/>
+          <w:szCs w:val="18"/>
+          <w:lang w:val="en-US"/>
+        </w:rPr>
+        <w:t xml:space="preserve">   37 | }</w:t>
+      </w:r>
     </w:p>
     <w:p>
       <w:pPr>
@@ -3685,46 +3591,12 @@
       <w:r>
         <w:rPr>
           <w:rFonts w:ascii="Lucida Console" w:hAnsi="Lucida Console" w:cs="Lucida Console"/>
-          <w:b/>
-          <w:bCs/>
-          <w:kern w:val="0"/>
-          <w:sz w:val="18"/>
-          <w:szCs w:val="18"/>
-          <w:lang w:val="en-US"/>
-        </w:rPr>
-        <w:t>primes.c:37:1:</w:t>
-      </w:r>
-      <w:r>
-        <w:rPr>
-          <w:rFonts w:ascii="Lucida Console" w:hAnsi="Lucida Console" w:cs="Lucida Console"/>
-          <w:kern w:val="0"/>
-          <w:sz w:val="18"/>
-          <w:szCs w:val="18"/>
-          <w:lang w:val="en-US"/>
-        </w:rPr>
-        <w:t xml:space="preserve"> warning: control reaches end of non-void function [-</w:t>
-      </w:r>
-      <w:proofErr w:type="spellStart"/>
-      <w:r>
-        <w:rPr>
-          <w:rFonts w:ascii="Lucida Console" w:hAnsi="Lucida Console" w:cs="Lucida Console"/>
-          <w:kern w:val="0"/>
-          <w:sz w:val="18"/>
-          <w:szCs w:val="18"/>
-          <w:lang w:val="en-US"/>
-        </w:rPr>
-        <w:t>Wreturn</w:t>
-      </w:r>
-      <w:proofErr w:type="spellEnd"/>
-      <w:r>
-        <w:rPr>
-          <w:rFonts w:ascii="Lucida Console" w:hAnsi="Lucida Console" w:cs="Lucida Console"/>
-          <w:kern w:val="0"/>
-          <w:sz w:val="18"/>
-          <w:szCs w:val="18"/>
-          <w:lang w:val="en-US"/>
-        </w:rPr>
-        <w:t>-type]</w:t>
+          <w:kern w:val="0"/>
+          <w:sz w:val="18"/>
+          <w:szCs w:val="18"/>
+          <w:lang w:val="en-US"/>
+        </w:rPr>
+        <w:t xml:space="preserve">      | ^</w:t>
       </w:r>
     </w:p>
     <w:p>
@@ -3735,70 +3607,6 @@
         <w:spacing w:after="0" w:line="240" w:lineRule="auto"/>
         <w:ind w:left="360"/>
         <w:rPr>
-          <w:rFonts w:ascii="Lucida Console" w:hAnsi="Lucida Console" w:cs="Lucida Console"/>
-          <w:kern w:val="0"/>
-          <w:sz w:val="18"/>
-          <w:szCs w:val="18"/>
-          <w:lang w:val="en-US"/>
-        </w:rPr>
-      </w:pPr>
-      <w:r>
-        <w:rPr>
-          <w:rFonts w:ascii="Lucida Console" w:hAnsi="Lucida Console" w:cs="Lucida Console"/>
-          <w:kern w:val="0"/>
-          <w:sz w:val="18"/>
-          <w:szCs w:val="18"/>
-          <w:lang w:val="en-US"/>
-        </w:rPr>
-        <w:t xml:space="preserve">   37 </w:t>
-      </w:r>
-      <w:proofErr w:type="gramStart"/>
-      <w:r>
-        <w:rPr>
-          <w:rFonts w:ascii="Lucida Console" w:hAnsi="Lucida Console" w:cs="Lucida Console"/>
-          <w:kern w:val="0"/>
-          <w:sz w:val="18"/>
-          <w:szCs w:val="18"/>
-          <w:lang w:val="en-US"/>
-        </w:rPr>
-        <w:t>| }</w:t>
-      </w:r>
-      <w:proofErr w:type="gramEnd"/>
-    </w:p>
-    <w:p>
-      <w:pPr>
-        <w:autoSpaceDE w:val="0"/>
-        <w:autoSpaceDN w:val="0"/>
-        <w:adjustRightInd w:val="0"/>
-        <w:spacing w:after="0" w:line="240" w:lineRule="auto"/>
-        <w:ind w:left="360"/>
-        <w:rPr>
-          <w:rFonts w:ascii="Lucida Console" w:hAnsi="Lucida Console" w:cs="Lucida Console"/>
-          <w:kern w:val="0"/>
-          <w:sz w:val="18"/>
-          <w:szCs w:val="18"/>
-          <w:lang w:val="en-US"/>
-        </w:rPr>
-      </w:pPr>
-      <w:r>
-        <w:rPr>
-          <w:rFonts w:ascii="Lucida Console" w:hAnsi="Lucida Console" w:cs="Lucida Console"/>
-          <w:kern w:val="0"/>
-          <w:sz w:val="18"/>
-          <w:szCs w:val="18"/>
-          <w:lang w:val="en-US"/>
-        </w:rPr>
-        <w:t xml:space="preserve">      | ^</w:t>
-      </w:r>
-    </w:p>
-    <w:p>
-      <w:pPr>
-        <w:autoSpaceDE w:val="0"/>
-        <w:autoSpaceDN w:val="0"/>
-        <w:adjustRightInd w:val="0"/>
-        <w:spacing w:after="0" w:line="240" w:lineRule="auto"/>
-        <w:ind w:left="360"/>
-        <w:rPr>
           <w:lang w:val="en-US"/>
         </w:rPr>
       </w:pPr>
@@ -3818,27 +3626,13 @@
         <w:rPr>
           <w:lang w:val="en-US"/>
         </w:rPr>
-        <w:t xml:space="preserve">return </w:t>
-      </w:r>
-      <w:proofErr w:type="gramStart"/>
-      <w:r>
-        <w:rPr>
-          <w:lang w:val="en-US"/>
-        </w:rPr>
-        <w:t>0;</w:t>
-      </w:r>
-      <w:r>
-        <w:rPr>
-          <w:lang w:val="en-US"/>
-        </w:rPr>
-        <w:t>“</w:t>
-      </w:r>
-      <w:proofErr w:type="gramEnd"/>
-      <w:r>
-        <w:rPr>
-          <w:lang w:val="en-US"/>
-        </w:rPr>
-        <w:t>.</w:t>
+        <w:t>return 0;</w:t>
+      </w:r>
+      <w:r>
+        <w:rPr>
+          <w:lang w:val="en-US"/>
+        </w:rPr>
+        <w:t>“.</w:t>
       </w:r>
     </w:p>
     <w:p>

</xml_diff>